<commit_message>
Overhaul of reporting and event workbook
</commit_message>
<xml_diff>
--- a/Documentation/Known Issues.docx
+++ b/Documentation/Known Issues.docx
@@ -43,334 +43,13 @@
       <w:r>
         <w:t xml:space="preserve"> are resolved.</w:t>
       </w:r>
+    </w:p>
+    <w:p>
+      <w:pPr>
+        <w:pStyle w:val="Heading3"/>
+      </w:pPr>
       <w:bookmarkStart w:id="0" w:name="_GoBack"/>
       <w:bookmarkEnd w:id="0"/>
-    </w:p>
-    <w:p>
-      <w:pPr>
-        <w:pStyle w:val="Heading3"/>
-      </w:pPr>
-      <w:r>
-        <w:t>Microsoft Teams is difficult to create rules for</w:t>
-      </w:r>
-    </w:p>
-    <w:p>
-      <w:r>
-        <w:t xml:space="preserve">Microsoft Teams installs to the user’s profile, which requires Publisher or Hash rules. </w:t>
-      </w:r>
-      <w:r>
-        <w:t>All the files in the current version of Microsoft Teams are signed, but many don’t have version resources that would enable creating granular</w:t>
-      </w:r>
-      <w:r>
-        <w:t xml:space="preserve"> Publisher</w:t>
-      </w:r>
-      <w:r>
-        <w:t xml:space="preserve"> rules to allow Teams without also allowing many other signed but unrelated files.</w:t>
-      </w:r>
-      <w:r>
-        <w:t xml:space="preserve"> It also has files with non-standard file extensions, which PowerShell’s AppLocker cmdlets </w:t>
-      </w:r>
-      <w:r>
-        <w:t>have trouble</w:t>
-      </w:r>
-      <w:r>
-        <w:t xml:space="preserve"> with.</w:t>
-      </w:r>
-    </w:p>
-    <w:p>
-      <w:r>
-        <w:t xml:space="preserve">Workaround </w:t>
-      </w:r>
-      <w:r>
-        <w:t>until this gets resolved</w:t>
-      </w:r>
-      <w:r>
-        <w:t>: Allow execution of all Microsoft-signed DLLs.</w:t>
-      </w:r>
-      <w:r>
-        <w:t xml:space="preserve"> </w:t>
-      </w:r>
-      <w:r>
-        <w:t>Add the following lines i</w:t>
-      </w:r>
-      <w:r>
-        <w:t xml:space="preserve">n TrustedSigners.ps1, </w:t>
-      </w:r>
-      <w:r>
-        <w:t xml:space="preserve">and </w:t>
-      </w:r>
-      <w:r>
-        <w:t>then re-run Create-Policies.ps1:</w:t>
-      </w:r>
-    </w:p>
-    <w:p>
-      <w:pPr>
-        <w:shd w:val="clear" w:color="auto" w:fill="FFFFFF"/>
-        <w:autoSpaceDE w:val="0"/>
-        <w:autoSpaceDN w:val="0"/>
-        <w:adjustRightInd w:val="0"/>
-        <w:spacing w:after="0" w:line="240" w:lineRule="auto"/>
-        <w:rPr>
-          <w:rFonts w:ascii="Lucida Console" w:hAnsi="Lucida Console" w:cs="Lucida Console"/>
-          <w:sz w:val="18"/>
-          <w:szCs w:val="18"/>
-        </w:rPr>
-      </w:pPr>
-      <w:r>
-        <w:rPr>
-          <w:rFonts w:ascii="Lucida Console" w:hAnsi="Lucida Console" w:cs="Lucida Console"/>
-          <w:sz w:val="18"/>
-          <w:szCs w:val="18"/>
-        </w:rPr>
-        <w:t>@{</w:t>
-      </w:r>
-    </w:p>
-    <w:p>
-      <w:pPr>
-        <w:shd w:val="clear" w:color="auto" w:fill="FFFFFF"/>
-        <w:autoSpaceDE w:val="0"/>
-        <w:autoSpaceDN w:val="0"/>
-        <w:adjustRightInd w:val="0"/>
-        <w:spacing w:after="0" w:line="240" w:lineRule="auto"/>
-        <w:rPr>
-          <w:rFonts w:ascii="Lucida Console" w:hAnsi="Lucida Console" w:cs="Lucida Console"/>
-          <w:sz w:val="18"/>
-          <w:szCs w:val="18"/>
-        </w:rPr>
-      </w:pPr>
-      <w:r>
-        <w:rPr>
-          <w:rFonts w:ascii="Lucida Console" w:hAnsi="Lucida Console" w:cs="Lucida Console"/>
-          <w:sz w:val="18"/>
-          <w:szCs w:val="18"/>
-        </w:rPr>
-        <w:t xml:space="preserve">label </w:t>
-      </w:r>
-      <w:r>
-        <w:rPr>
-          <w:rFonts w:ascii="Lucida Console" w:hAnsi="Lucida Console" w:cs="Lucida Console"/>
-          <w:color w:val="696969"/>
-          <w:sz w:val="18"/>
-          <w:szCs w:val="18"/>
-        </w:rPr>
-        <w:t>=</w:t>
-      </w:r>
-      <w:r>
-        <w:rPr>
-          <w:rFonts w:ascii="Lucida Console" w:hAnsi="Lucida Console" w:cs="Lucida Console"/>
-          <w:sz w:val="18"/>
-          <w:szCs w:val="18"/>
-        </w:rPr>
-        <w:t xml:space="preserve"> </w:t>
-      </w:r>
-      <w:r>
-        <w:rPr>
-          <w:rFonts w:ascii="Lucida Console" w:hAnsi="Lucida Console" w:cs="Lucida Console"/>
-          <w:color w:val="8B0000"/>
-          <w:sz w:val="18"/>
-          <w:szCs w:val="18"/>
-        </w:rPr>
-        <w:t>"Microsoft-signed DLL files (TEMPORARY WORKAROUND FOR MICROSOFT TEAMS)"</w:t>
-      </w:r>
-      <w:r>
-        <w:rPr>
-          <w:rFonts w:ascii="Lucida Console" w:hAnsi="Lucida Console" w:cs="Lucida Console"/>
-          <w:sz w:val="18"/>
-          <w:szCs w:val="18"/>
-        </w:rPr>
-        <w:t>;</w:t>
-      </w:r>
-    </w:p>
-    <w:p>
-      <w:pPr>
-        <w:shd w:val="clear" w:color="auto" w:fill="FFFFFF"/>
-        <w:autoSpaceDE w:val="0"/>
-        <w:autoSpaceDN w:val="0"/>
-        <w:adjustRightInd w:val="0"/>
-        <w:spacing w:after="0" w:line="240" w:lineRule="auto"/>
-        <w:rPr>
-          <w:rFonts w:ascii="Lucida Console" w:hAnsi="Lucida Console" w:cs="Lucida Console"/>
-          <w:sz w:val="18"/>
-          <w:szCs w:val="18"/>
-        </w:rPr>
-      </w:pPr>
-      <w:proofErr w:type="spellStart"/>
-      <w:r>
-        <w:rPr>
-          <w:rFonts w:ascii="Lucida Console" w:hAnsi="Lucida Console" w:cs="Lucida Console"/>
-          <w:sz w:val="18"/>
-          <w:szCs w:val="18"/>
-        </w:rPr>
-        <w:t>RuleCollection</w:t>
-      </w:r>
-      <w:proofErr w:type="spellEnd"/>
-      <w:r>
-        <w:rPr>
-          <w:rFonts w:ascii="Lucida Console" w:hAnsi="Lucida Console" w:cs="Lucida Console"/>
-          <w:sz w:val="18"/>
-          <w:szCs w:val="18"/>
-        </w:rPr>
-        <w:t xml:space="preserve"> </w:t>
-      </w:r>
-      <w:r>
-        <w:rPr>
-          <w:rFonts w:ascii="Lucida Console" w:hAnsi="Lucida Console" w:cs="Lucida Console"/>
-          <w:color w:val="696969"/>
-          <w:sz w:val="18"/>
-          <w:szCs w:val="18"/>
-        </w:rPr>
-        <w:t>=</w:t>
-      </w:r>
-      <w:r>
-        <w:rPr>
-          <w:rFonts w:ascii="Lucida Console" w:hAnsi="Lucida Console" w:cs="Lucida Console"/>
-          <w:sz w:val="18"/>
-          <w:szCs w:val="18"/>
-        </w:rPr>
-        <w:t xml:space="preserve"> </w:t>
-      </w:r>
-      <w:r>
-        <w:rPr>
-          <w:rFonts w:ascii="Lucida Console" w:hAnsi="Lucida Console" w:cs="Lucida Console"/>
-          <w:color w:val="8B0000"/>
-          <w:sz w:val="18"/>
-          <w:szCs w:val="18"/>
-        </w:rPr>
-        <w:t>"</w:t>
-      </w:r>
-      <w:proofErr w:type="spellStart"/>
-      <w:r>
-        <w:rPr>
-          <w:rFonts w:ascii="Lucida Console" w:hAnsi="Lucida Console" w:cs="Lucida Console"/>
-          <w:color w:val="8B0000"/>
-          <w:sz w:val="18"/>
-          <w:szCs w:val="18"/>
-        </w:rPr>
-        <w:t>Dll</w:t>
-      </w:r>
-      <w:proofErr w:type="spellEnd"/>
-      <w:r>
-        <w:rPr>
-          <w:rFonts w:ascii="Lucida Console" w:hAnsi="Lucida Console" w:cs="Lucida Console"/>
-          <w:color w:val="8B0000"/>
-          <w:sz w:val="18"/>
-          <w:szCs w:val="18"/>
-        </w:rPr>
-        <w:t>"</w:t>
-      </w:r>
-      <w:r>
-        <w:rPr>
-          <w:rFonts w:ascii="Lucida Console" w:hAnsi="Lucida Console" w:cs="Lucida Console"/>
-          <w:sz w:val="18"/>
-          <w:szCs w:val="18"/>
-        </w:rPr>
-        <w:t>;</w:t>
-      </w:r>
-    </w:p>
-    <w:p>
-      <w:pPr>
-        <w:shd w:val="clear" w:color="auto" w:fill="FFFFFF"/>
-        <w:autoSpaceDE w:val="0"/>
-        <w:autoSpaceDN w:val="0"/>
-        <w:adjustRightInd w:val="0"/>
-        <w:spacing w:after="0" w:line="240" w:lineRule="auto"/>
-        <w:rPr>
-          <w:rFonts w:ascii="Lucida Console" w:hAnsi="Lucida Console" w:cs="Lucida Console"/>
-          <w:sz w:val="18"/>
-          <w:szCs w:val="18"/>
-        </w:rPr>
-      </w:pPr>
-      <w:proofErr w:type="spellStart"/>
-      <w:r>
-        <w:rPr>
-          <w:rFonts w:ascii="Lucida Console" w:hAnsi="Lucida Console" w:cs="Lucida Console"/>
-          <w:sz w:val="18"/>
-          <w:szCs w:val="18"/>
-        </w:rPr>
-        <w:t>PublisherName</w:t>
-      </w:r>
-      <w:proofErr w:type="spellEnd"/>
-      <w:r>
-        <w:rPr>
-          <w:rFonts w:ascii="Lucida Console" w:hAnsi="Lucida Console" w:cs="Lucida Console"/>
-          <w:sz w:val="18"/>
-          <w:szCs w:val="18"/>
-        </w:rPr>
-        <w:t xml:space="preserve"> </w:t>
-      </w:r>
-      <w:r>
-        <w:rPr>
-          <w:rFonts w:ascii="Lucida Console" w:hAnsi="Lucida Console" w:cs="Lucida Console"/>
-          <w:color w:val="696969"/>
-          <w:sz w:val="18"/>
-          <w:szCs w:val="18"/>
-        </w:rPr>
-        <w:t>=</w:t>
-      </w:r>
-      <w:r>
-        <w:rPr>
-          <w:rFonts w:ascii="Lucida Console" w:hAnsi="Lucida Console" w:cs="Lucida Console"/>
-          <w:sz w:val="18"/>
-          <w:szCs w:val="18"/>
-        </w:rPr>
-        <w:t xml:space="preserve"> </w:t>
-      </w:r>
-      <w:r>
-        <w:rPr>
-          <w:rFonts w:ascii="Lucida Console" w:hAnsi="Lucida Console" w:cs="Lucida Console"/>
-          <w:color w:val="8B0000"/>
-          <w:sz w:val="18"/>
-          <w:szCs w:val="18"/>
-        </w:rPr>
-        <w:t>"O=MICROSOFT CORPORATION, L=REDMOND, S=WASHINGTON, C=US"</w:t>
-      </w:r>
-      <w:r>
-        <w:rPr>
-          <w:rFonts w:ascii="Lucida Console" w:hAnsi="Lucida Console" w:cs="Lucida Console"/>
-          <w:sz w:val="18"/>
-          <w:szCs w:val="18"/>
-        </w:rPr>
-        <w:t>;</w:t>
-      </w:r>
-    </w:p>
-    <w:p>
-      <w:pPr>
-        <w:shd w:val="clear" w:color="auto" w:fill="FFFFFF"/>
-        <w:autoSpaceDE w:val="0"/>
-        <w:autoSpaceDN w:val="0"/>
-        <w:adjustRightInd w:val="0"/>
-        <w:spacing w:after="0" w:line="240" w:lineRule="auto"/>
-      </w:pPr>
-      <w:r>
-        <w:rPr>
-          <w:rFonts w:ascii="Lucida Console" w:hAnsi="Lucida Console" w:cs="Lucida Console"/>
-          <w:sz w:val="18"/>
-          <w:szCs w:val="18"/>
-        </w:rPr>
-        <w:t>}</w:t>
-      </w:r>
-    </w:p>
-    <w:p>
-      <w:pPr>
-        <w:rPr>
-          <w:sz w:val="8"/>
-          <w:szCs w:val="8"/>
-        </w:rPr>
-      </w:pPr>
-    </w:p>
-    <w:p>
-      <w:r>
-        <w:t>Note: also need to create rules for a small number of Teams’ EXE files</w:t>
-      </w:r>
-      <w:r>
-        <w:t xml:space="preserve"> in the user profile.</w:t>
-      </w:r>
-    </w:p>
-    <w:p/>
-    <w:p>
-      <w:pPr>
-        <w:pStyle w:val="Heading3"/>
-      </w:pPr>
       <w:r>
         <w:t xml:space="preserve">Microsoft </w:t>
       </w:r>
@@ -651,7 +330,6 @@
                 <w:sz w:val="18"/>
               </w:rPr>
             </w:pPr>
-            <w:proofErr w:type="spellStart"/>
             <w:r>
               <w:rPr>
                 <w:rFonts w:ascii="Consolas" w:hAnsi="Consolas"/>
@@ -659,7 +337,6 @@
               </w:rPr>
               <w:t>RAC_LaunchFlags</w:t>
             </w:r>
-            <w:proofErr w:type="spellEnd"/>
           </w:p>
         </w:tc>
       </w:tr>
@@ -749,7 +426,6 @@
                 <w:sz w:val="18"/>
               </w:rPr>
             </w:pPr>
-            <w:proofErr w:type="spellStart"/>
             <w:r>
               <w:rPr>
                 <w:rFonts w:ascii="Consolas" w:hAnsi="Consolas"/>
@@ -757,7 +433,6 @@
               </w:rPr>
               <w:t>RAC_LaunchFlags</w:t>
             </w:r>
-            <w:proofErr w:type="spellEnd"/>
           </w:p>
         </w:tc>
       </w:tr>
@@ -768,7 +443,6 @@
         <w:pStyle w:val="Heading3"/>
       </w:pPr>
       <w:r>
-        <w:lastRenderedPageBreak/>
         <w:t xml:space="preserve">Files are </w:t>
       </w:r>
       <w:r>
@@ -922,41 +596,13 @@
           <w:szCs w:val="18"/>
         </w:rPr>
       </w:pPr>
-      <w:proofErr w:type="spellStart"/>
-      <w:r>
-        <w:rPr>
-          <w:rFonts w:ascii="Consolas" w:hAnsi="Consolas"/>
-          <w:sz w:val="16"/>
-          <w:szCs w:val="18"/>
-        </w:rPr>
-        <w:t>GenericPath</w:t>
-      </w:r>
-      <w:proofErr w:type="spellEnd"/>
-      <w:r>
-        <w:rPr>
-          <w:rFonts w:ascii="Consolas" w:hAnsi="Consolas"/>
-          <w:sz w:val="16"/>
-          <w:szCs w:val="18"/>
-        </w:rPr>
-        <w:t xml:space="preserve"> </w:t>
-      </w:r>
-      <w:proofErr w:type="gramStart"/>
-      <w:r>
-        <w:rPr>
-          <w:rFonts w:ascii="Consolas" w:hAnsi="Consolas"/>
-          <w:sz w:val="16"/>
-          <w:szCs w:val="18"/>
-        </w:rPr>
-        <w:t xml:space="preserve">  :</w:t>
-      </w:r>
-      <w:proofErr w:type="gramEnd"/>
-      <w:r>
-        <w:rPr>
-          <w:rFonts w:ascii="Consolas" w:hAnsi="Consolas"/>
-          <w:sz w:val="16"/>
-          <w:szCs w:val="18"/>
-        </w:rPr>
-        <w:t xml:space="preserve"> %LOCALAPPDATA%\MICROSOFT\ONEDRIVE\17.3.6816.0313\TELEMETRY.DLL</w:t>
+      <w:r>
+        <w:rPr>
+          <w:rFonts w:ascii="Consolas" w:hAnsi="Consolas"/>
+          <w:sz w:val="16"/>
+          <w:szCs w:val="18"/>
+        </w:rPr>
+        <w:t>GenericPath   : %LOCALAPPDATA%\MICROSOFT\ONEDRIVE\17.3.6816.0313\TELEMETRY.DLL</w:t>
       </w:r>
     </w:p>
     <w:p>
@@ -969,41 +615,13 @@
           <w:szCs w:val="18"/>
         </w:rPr>
       </w:pPr>
-      <w:proofErr w:type="spellStart"/>
-      <w:r>
-        <w:rPr>
-          <w:rFonts w:ascii="Consolas" w:hAnsi="Consolas"/>
-          <w:sz w:val="16"/>
-          <w:szCs w:val="18"/>
-        </w:rPr>
-        <w:t>GenericDir</w:t>
-      </w:r>
-      <w:proofErr w:type="spellEnd"/>
-      <w:r>
-        <w:rPr>
-          <w:rFonts w:ascii="Consolas" w:hAnsi="Consolas"/>
-          <w:sz w:val="16"/>
-          <w:szCs w:val="18"/>
-        </w:rPr>
-        <w:t xml:space="preserve">  </w:t>
-      </w:r>
-      <w:proofErr w:type="gramStart"/>
-      <w:r>
-        <w:rPr>
-          <w:rFonts w:ascii="Consolas" w:hAnsi="Consolas"/>
-          <w:sz w:val="16"/>
-          <w:szCs w:val="18"/>
-        </w:rPr>
-        <w:t xml:space="preserve">  :</w:t>
-      </w:r>
-      <w:proofErr w:type="gramEnd"/>
-      <w:r>
-        <w:rPr>
-          <w:rFonts w:ascii="Consolas" w:hAnsi="Consolas"/>
-          <w:sz w:val="16"/>
-          <w:szCs w:val="18"/>
-        </w:rPr>
-        <w:t xml:space="preserve"> %LOCALAPPDATA%\MICROSOFT\ONEDRIVE\17.3.6816.0313</w:t>
+      <w:r>
+        <w:rPr>
+          <w:rFonts w:ascii="Consolas" w:hAnsi="Consolas"/>
+          <w:sz w:val="16"/>
+          <w:szCs w:val="18"/>
+        </w:rPr>
+        <w:t>GenericDir    : %LOCALAPPDATA%\MICROSOFT\ONEDRIVE\17.3.6816.0313</w:t>
       </w:r>
     </w:p>
     <w:p>
@@ -1016,33 +634,13 @@
           <w:szCs w:val="18"/>
         </w:rPr>
       </w:pPr>
-      <w:proofErr w:type="spellStart"/>
-      <w:proofErr w:type="gramStart"/>
-      <w:r>
-        <w:rPr>
-          <w:rFonts w:ascii="Consolas" w:hAnsi="Consolas"/>
-          <w:sz w:val="16"/>
-          <w:szCs w:val="18"/>
-        </w:rPr>
-        <w:t>OriginalPath</w:t>
-      </w:r>
-      <w:proofErr w:type="spellEnd"/>
-      <w:r>
-        <w:rPr>
-          <w:rFonts w:ascii="Consolas" w:hAnsi="Consolas"/>
-          <w:sz w:val="16"/>
-          <w:szCs w:val="18"/>
-        </w:rPr>
-        <w:t xml:space="preserve">  :</w:t>
-      </w:r>
-      <w:proofErr w:type="gramEnd"/>
-      <w:r>
-        <w:rPr>
-          <w:rFonts w:ascii="Consolas" w:hAnsi="Consolas"/>
-          <w:sz w:val="16"/>
-          <w:szCs w:val="18"/>
-        </w:rPr>
-        <w:t xml:space="preserve"> %OSDRIVE%\USERS\TOBY\APPDATA\LOCAL\MICROSOFT\ONEDRIVE\17.3.6816.0313\TELEMETRY.DLL</w:t>
+      <w:r>
+        <w:rPr>
+          <w:rFonts w:ascii="Consolas" w:hAnsi="Consolas"/>
+          <w:sz w:val="16"/>
+          <w:szCs w:val="18"/>
+        </w:rPr>
+        <w:t>OriginalPath  : %OSDRIVE%\USERS\TOBY\APPDATA\LOCAL\MICROSOFT\ONEDRIVE\17.3.6816.0313\TELEMETRY.DLL</w:t>
       </w:r>
     </w:p>
     <w:p>
@@ -1055,41 +653,13 @@
           <w:szCs w:val="18"/>
         </w:rPr>
       </w:pPr>
-      <w:proofErr w:type="spellStart"/>
-      <w:r>
-        <w:rPr>
-          <w:rFonts w:ascii="Consolas" w:hAnsi="Consolas"/>
-          <w:sz w:val="16"/>
-          <w:szCs w:val="18"/>
-        </w:rPr>
-        <w:t>FileName</w:t>
-      </w:r>
-      <w:proofErr w:type="spellEnd"/>
-      <w:r>
-        <w:rPr>
-          <w:rFonts w:ascii="Consolas" w:hAnsi="Consolas"/>
-          <w:sz w:val="16"/>
-          <w:szCs w:val="18"/>
-        </w:rPr>
-        <w:t xml:space="preserve">    </w:t>
-      </w:r>
-      <w:proofErr w:type="gramStart"/>
-      <w:r>
-        <w:rPr>
-          <w:rFonts w:ascii="Consolas" w:hAnsi="Consolas"/>
-          <w:sz w:val="16"/>
-          <w:szCs w:val="18"/>
-        </w:rPr>
-        <w:t xml:space="preserve">  :</w:t>
-      </w:r>
-      <w:proofErr w:type="gramEnd"/>
-      <w:r>
-        <w:rPr>
-          <w:rFonts w:ascii="Consolas" w:hAnsi="Consolas"/>
-          <w:sz w:val="16"/>
-          <w:szCs w:val="18"/>
-        </w:rPr>
-        <w:t xml:space="preserve"> TELEMETRY.DLL</w:t>
+      <w:r>
+        <w:rPr>
+          <w:rFonts w:ascii="Consolas" w:hAnsi="Consolas"/>
+          <w:sz w:val="16"/>
+          <w:szCs w:val="18"/>
+        </w:rPr>
+        <w:t>FileName      : TELEMETRY.DLL</w:t>
       </w:r>
     </w:p>
     <w:p>
@@ -1102,41 +672,13 @@
           <w:szCs w:val="18"/>
         </w:rPr>
       </w:pPr>
-      <w:proofErr w:type="spellStart"/>
-      <w:r>
-        <w:rPr>
-          <w:rFonts w:ascii="Consolas" w:hAnsi="Consolas"/>
-          <w:sz w:val="16"/>
-          <w:szCs w:val="18"/>
-        </w:rPr>
-        <w:t>FileType</w:t>
-      </w:r>
-      <w:proofErr w:type="spellEnd"/>
-      <w:r>
-        <w:rPr>
-          <w:rFonts w:ascii="Consolas" w:hAnsi="Consolas"/>
-          <w:sz w:val="16"/>
-          <w:szCs w:val="18"/>
-        </w:rPr>
-        <w:t xml:space="preserve">    </w:t>
-      </w:r>
-      <w:proofErr w:type="gramStart"/>
-      <w:r>
-        <w:rPr>
-          <w:rFonts w:ascii="Consolas" w:hAnsi="Consolas"/>
-          <w:sz w:val="16"/>
-          <w:szCs w:val="18"/>
-        </w:rPr>
-        <w:t xml:space="preserve">  :</w:t>
-      </w:r>
-      <w:proofErr w:type="gramEnd"/>
-      <w:r>
-        <w:rPr>
-          <w:rFonts w:ascii="Consolas" w:hAnsi="Consolas"/>
-          <w:sz w:val="16"/>
-          <w:szCs w:val="18"/>
-        </w:rPr>
-        <w:t xml:space="preserve"> DLL</w:t>
+      <w:r>
+        <w:rPr>
+          <w:rFonts w:ascii="Consolas" w:hAnsi="Consolas"/>
+          <w:sz w:val="16"/>
+          <w:szCs w:val="18"/>
+        </w:rPr>
+        <w:t>FileType      : DLL</w:t>
       </w:r>
     </w:p>
     <w:p>
@@ -1149,33 +691,13 @@
           <w:szCs w:val="18"/>
         </w:rPr>
       </w:pPr>
-      <w:proofErr w:type="spellStart"/>
-      <w:proofErr w:type="gramStart"/>
-      <w:r>
-        <w:rPr>
-          <w:rFonts w:ascii="Consolas" w:hAnsi="Consolas"/>
-          <w:sz w:val="16"/>
-          <w:szCs w:val="18"/>
-        </w:rPr>
-        <w:t>PublisherName</w:t>
-      </w:r>
-      <w:proofErr w:type="spellEnd"/>
-      <w:r>
-        <w:rPr>
-          <w:rFonts w:ascii="Consolas" w:hAnsi="Consolas"/>
-          <w:sz w:val="16"/>
-          <w:szCs w:val="18"/>
-        </w:rPr>
-        <w:t xml:space="preserve"> :</w:t>
-      </w:r>
-      <w:proofErr w:type="gramEnd"/>
-      <w:r>
-        <w:rPr>
-          <w:rFonts w:ascii="Consolas" w:hAnsi="Consolas"/>
-          <w:sz w:val="16"/>
-          <w:szCs w:val="18"/>
-        </w:rPr>
-        <w:t xml:space="preserve"> -</w:t>
+      <w:r>
+        <w:rPr>
+          <w:rFonts w:ascii="Consolas" w:hAnsi="Consolas"/>
+          <w:sz w:val="16"/>
+          <w:szCs w:val="18"/>
+        </w:rPr>
+        <w:t>PublisherName : -</w:t>
       </w:r>
     </w:p>
     <w:p>
@@ -1194,18 +716,8 @@
           <w:sz w:val="16"/>
           <w:szCs w:val="18"/>
         </w:rPr>
-        <w:t xml:space="preserve">ProductName </w:t>
-      </w:r>
-      <w:proofErr w:type="gramStart"/>
-      <w:r>
-        <w:rPr>
-          <w:rFonts w:ascii="Consolas" w:hAnsi="Consolas"/>
-          <w:sz w:val="16"/>
-          <w:szCs w:val="18"/>
-        </w:rPr>
-        <w:t xml:space="preserve">  :</w:t>
-      </w:r>
-      <w:proofErr w:type="gramEnd"/>
+        <w:t>ProductName   :</w:t>
+      </w:r>
     </w:p>
     <w:p>
       <w:pPr>
@@ -1217,34 +729,14 @@
           <w:szCs w:val="18"/>
         </w:rPr>
       </w:pPr>
-      <w:proofErr w:type="spellStart"/>
-      <w:r>
-        <w:rPr>
-          <w:rFonts w:ascii="Consolas" w:hAnsi="Consolas"/>
-          <w:sz w:val="16"/>
-          <w:szCs w:val="18"/>
-        </w:rPr>
-        <w:t>BinaryName</w:t>
-      </w:r>
-      <w:proofErr w:type="spellEnd"/>
-      <w:r>
-        <w:rPr>
-          <w:rFonts w:ascii="Consolas" w:hAnsi="Consolas"/>
-          <w:sz w:val="16"/>
-          <w:szCs w:val="18"/>
-        </w:rPr>
-        <w:t xml:space="preserve">  </w:t>
-      </w:r>
-      <w:proofErr w:type="gramStart"/>
-      <w:r>
-        <w:rPr>
-          <w:rFonts w:ascii="Consolas" w:hAnsi="Consolas"/>
-          <w:sz w:val="16"/>
-          <w:szCs w:val="18"/>
-        </w:rPr>
-        <w:t xml:space="preserve">  :</w:t>
-      </w:r>
-      <w:proofErr w:type="gramEnd"/>
+      <w:r>
+        <w:rPr>
+          <w:rFonts w:ascii="Consolas" w:hAnsi="Consolas"/>
+          <w:sz w:val="16"/>
+          <w:szCs w:val="18"/>
+        </w:rPr>
+        <w:t>BinaryName    :</w:t>
+      </w:r>
     </w:p>
     <w:p>
       <w:pPr>
@@ -1256,34 +748,14 @@
           <w:szCs w:val="18"/>
         </w:rPr>
       </w:pPr>
-      <w:proofErr w:type="spellStart"/>
-      <w:r>
-        <w:rPr>
-          <w:rFonts w:ascii="Consolas" w:hAnsi="Consolas"/>
-          <w:sz w:val="16"/>
-          <w:szCs w:val="18"/>
-        </w:rPr>
-        <w:t>FileVersion</w:t>
-      </w:r>
-      <w:proofErr w:type="spellEnd"/>
-      <w:r>
-        <w:rPr>
-          <w:rFonts w:ascii="Consolas" w:hAnsi="Consolas"/>
-          <w:sz w:val="16"/>
-          <w:szCs w:val="18"/>
-        </w:rPr>
-        <w:t xml:space="preserve"> </w:t>
-      </w:r>
-      <w:proofErr w:type="gramStart"/>
-      <w:r>
-        <w:rPr>
-          <w:rFonts w:ascii="Consolas" w:hAnsi="Consolas"/>
-          <w:sz w:val="16"/>
-          <w:szCs w:val="18"/>
-        </w:rPr>
-        <w:t xml:space="preserve">  :</w:t>
-      </w:r>
-      <w:proofErr w:type="gramEnd"/>
+      <w:r>
+        <w:rPr>
+          <w:rFonts w:ascii="Consolas" w:hAnsi="Consolas"/>
+          <w:sz w:val="16"/>
+          <w:szCs w:val="18"/>
+        </w:rPr>
+        <w:t>FileVersion   :</w:t>
+      </w:r>
     </w:p>
     <w:p>
       <w:pPr>
@@ -1301,25 +773,8 @@
           <w:sz w:val="16"/>
           <w:szCs w:val="18"/>
         </w:rPr>
-        <w:t xml:space="preserve">Hash        </w:t>
-      </w:r>
-      <w:proofErr w:type="gramStart"/>
-      <w:r>
-        <w:rPr>
-          <w:rFonts w:ascii="Consolas" w:hAnsi="Consolas"/>
-          <w:sz w:val="16"/>
-          <w:szCs w:val="18"/>
-        </w:rPr>
-        <w:t xml:space="preserve">  :</w:t>
-      </w:r>
-      <w:proofErr w:type="gramEnd"/>
-      <w:r>
-        <w:rPr>
-          <w:rFonts w:ascii="Consolas" w:hAnsi="Consolas"/>
-          <w:sz w:val="16"/>
-          <w:szCs w:val="18"/>
-        </w:rPr>
-        <w:t xml:space="preserve"> 0xB2FD0EC99D98D89CEB30C45D47F5418AA70CCCF78FC22CC3EABEF6F6E67AA17A</w:t>
+        <w:lastRenderedPageBreak/>
+        <w:t>Hash          : 0xB2FD0EC99D98D89CEB30C45D47F5418AA70CCCF78FC22CC3EABEF6F6E67AA17A</w:t>
       </w:r>
     </w:p>
     <w:p>
@@ -1332,41 +787,13 @@
           <w:szCs w:val="18"/>
         </w:rPr>
       </w:pPr>
-      <w:proofErr w:type="spellStart"/>
-      <w:r>
-        <w:rPr>
-          <w:rFonts w:ascii="Consolas" w:hAnsi="Consolas"/>
-          <w:sz w:val="16"/>
-          <w:szCs w:val="18"/>
-        </w:rPr>
-        <w:t>UserSID</w:t>
-      </w:r>
-      <w:proofErr w:type="spellEnd"/>
-      <w:r>
-        <w:rPr>
-          <w:rFonts w:ascii="Consolas" w:hAnsi="Consolas"/>
-          <w:sz w:val="16"/>
-          <w:szCs w:val="18"/>
-        </w:rPr>
-        <w:t xml:space="preserve">     </w:t>
-      </w:r>
-      <w:proofErr w:type="gramStart"/>
-      <w:r>
-        <w:rPr>
-          <w:rFonts w:ascii="Consolas" w:hAnsi="Consolas"/>
-          <w:sz w:val="16"/>
-          <w:szCs w:val="18"/>
-        </w:rPr>
-        <w:t xml:space="preserve">  :</w:t>
-      </w:r>
-      <w:proofErr w:type="gramEnd"/>
-      <w:r>
-        <w:rPr>
-          <w:rFonts w:ascii="Consolas" w:hAnsi="Consolas"/>
-          <w:sz w:val="16"/>
-          <w:szCs w:val="18"/>
-        </w:rPr>
-        <w:t xml:space="preserve"> S-1-5-21-3841777977-1772892211-860544140-1002</w:t>
+      <w:r>
+        <w:rPr>
+          <w:rFonts w:ascii="Consolas" w:hAnsi="Consolas"/>
+          <w:sz w:val="16"/>
+          <w:szCs w:val="18"/>
+        </w:rPr>
+        <w:t>UserSID       : S-1-5-21-3841777977-1772892211-860544140-1002</w:t>
       </w:r>
     </w:p>
     <w:p>
@@ -1379,41 +806,13 @@
           <w:szCs w:val="18"/>
         </w:rPr>
       </w:pPr>
-      <w:proofErr w:type="spellStart"/>
-      <w:r>
-        <w:rPr>
-          <w:rFonts w:ascii="Consolas" w:hAnsi="Consolas"/>
-          <w:sz w:val="16"/>
-          <w:szCs w:val="18"/>
-        </w:rPr>
-        <w:t>UserName</w:t>
-      </w:r>
-      <w:proofErr w:type="spellEnd"/>
-      <w:r>
-        <w:rPr>
-          <w:rFonts w:ascii="Consolas" w:hAnsi="Consolas"/>
-          <w:sz w:val="16"/>
-          <w:szCs w:val="18"/>
-        </w:rPr>
-        <w:t xml:space="preserve">    </w:t>
-      </w:r>
-      <w:proofErr w:type="gramStart"/>
-      <w:r>
-        <w:rPr>
-          <w:rFonts w:ascii="Consolas" w:hAnsi="Consolas"/>
-          <w:sz w:val="16"/>
-          <w:szCs w:val="18"/>
-        </w:rPr>
-        <w:t xml:space="preserve">  :</w:t>
-      </w:r>
-      <w:proofErr w:type="gramEnd"/>
-      <w:r>
-        <w:rPr>
-          <w:rFonts w:ascii="Consolas" w:hAnsi="Consolas"/>
-          <w:sz w:val="16"/>
-          <w:szCs w:val="18"/>
-        </w:rPr>
-        <w:t xml:space="preserve"> DESKTOP-L0DMFHV\Toby</w:t>
+      <w:r>
+        <w:rPr>
+          <w:rFonts w:ascii="Consolas" w:hAnsi="Consolas"/>
+          <w:sz w:val="16"/>
+          <w:szCs w:val="18"/>
+        </w:rPr>
+        <w:t>UserName      : DESKTOP-L0DMFHV\Toby</w:t>
       </w:r>
     </w:p>
     <w:p>
@@ -1426,41 +825,13 @@
           <w:szCs w:val="18"/>
         </w:rPr>
       </w:pPr>
-      <w:proofErr w:type="spellStart"/>
-      <w:r>
-        <w:rPr>
-          <w:rFonts w:ascii="Consolas" w:hAnsi="Consolas"/>
-          <w:sz w:val="16"/>
-          <w:szCs w:val="18"/>
-        </w:rPr>
-        <w:t>MachineName</w:t>
-      </w:r>
-      <w:proofErr w:type="spellEnd"/>
-      <w:r>
-        <w:rPr>
-          <w:rFonts w:ascii="Consolas" w:hAnsi="Consolas"/>
-          <w:sz w:val="16"/>
-          <w:szCs w:val="18"/>
-        </w:rPr>
-        <w:t xml:space="preserve"> </w:t>
-      </w:r>
-      <w:proofErr w:type="gramStart"/>
-      <w:r>
-        <w:rPr>
-          <w:rFonts w:ascii="Consolas" w:hAnsi="Consolas"/>
-          <w:sz w:val="16"/>
-          <w:szCs w:val="18"/>
-        </w:rPr>
-        <w:t xml:space="preserve">  :</w:t>
-      </w:r>
-      <w:proofErr w:type="gramEnd"/>
-      <w:r>
-        <w:rPr>
-          <w:rFonts w:ascii="Consolas" w:hAnsi="Consolas"/>
-          <w:sz w:val="16"/>
-          <w:szCs w:val="18"/>
-        </w:rPr>
-        <w:t xml:space="preserve"> DESKTOP-L0DMFHV</w:t>
+      <w:r>
+        <w:rPr>
+          <w:rFonts w:ascii="Consolas" w:hAnsi="Consolas"/>
+          <w:sz w:val="16"/>
+          <w:szCs w:val="18"/>
+        </w:rPr>
+        <w:t>MachineName   : DESKTOP-L0DMFHV</w:t>
       </w:r>
     </w:p>
     <w:p>
@@ -1473,41 +844,13 @@
           <w:szCs w:val="18"/>
         </w:rPr>
       </w:pPr>
-      <w:proofErr w:type="spellStart"/>
-      <w:r>
-        <w:rPr>
-          <w:rFonts w:ascii="Consolas" w:hAnsi="Consolas"/>
-          <w:sz w:val="16"/>
-          <w:szCs w:val="18"/>
-        </w:rPr>
-        <w:t>EventTime</w:t>
-      </w:r>
-      <w:proofErr w:type="spellEnd"/>
-      <w:r>
-        <w:rPr>
-          <w:rFonts w:ascii="Consolas" w:hAnsi="Consolas"/>
-          <w:sz w:val="16"/>
-          <w:szCs w:val="18"/>
-        </w:rPr>
-        <w:t xml:space="preserve">   </w:t>
-      </w:r>
-      <w:proofErr w:type="gramStart"/>
-      <w:r>
-        <w:rPr>
-          <w:rFonts w:ascii="Consolas" w:hAnsi="Consolas"/>
-          <w:sz w:val="16"/>
-          <w:szCs w:val="18"/>
-        </w:rPr>
-        <w:t xml:space="preserve">  :</w:t>
-      </w:r>
-      <w:proofErr w:type="gramEnd"/>
-      <w:r>
-        <w:rPr>
-          <w:rFonts w:ascii="Consolas" w:hAnsi="Consolas"/>
-          <w:sz w:val="16"/>
-          <w:szCs w:val="18"/>
-        </w:rPr>
-        <w:t xml:space="preserve"> 2018-06-25T09:46:18.7067597</w:t>
+      <w:r>
+        <w:rPr>
+          <w:rFonts w:ascii="Consolas" w:hAnsi="Consolas"/>
+          <w:sz w:val="16"/>
+          <w:szCs w:val="18"/>
+        </w:rPr>
+        <w:t>EventTime     : 2018-06-25T09:46:18.7067597</w:t>
       </w:r>
     </w:p>
     <w:p>
@@ -1526,25 +869,7 @@
           <w:sz w:val="16"/>
           <w:szCs w:val="18"/>
         </w:rPr>
-        <w:t xml:space="preserve">PID         </w:t>
-      </w:r>
-      <w:proofErr w:type="gramStart"/>
-      <w:r>
-        <w:rPr>
-          <w:rFonts w:ascii="Consolas" w:hAnsi="Consolas"/>
-          <w:sz w:val="16"/>
-          <w:szCs w:val="18"/>
-        </w:rPr>
-        <w:t xml:space="preserve">  :</w:t>
-      </w:r>
-      <w:proofErr w:type="gramEnd"/>
-      <w:r>
-        <w:rPr>
-          <w:rFonts w:ascii="Consolas" w:hAnsi="Consolas"/>
-          <w:sz w:val="16"/>
-          <w:szCs w:val="18"/>
-        </w:rPr>
-        <w:t xml:space="preserve"> 3476</w:t>
+        <w:t>PID           : 3476</w:t>
       </w:r>
     </w:p>
     <w:p>
@@ -1557,41 +882,13 @@
           <w:szCs w:val="18"/>
         </w:rPr>
       </w:pPr>
-      <w:proofErr w:type="spellStart"/>
-      <w:r>
-        <w:rPr>
-          <w:rFonts w:ascii="Consolas" w:hAnsi="Consolas"/>
-          <w:sz w:val="16"/>
-          <w:szCs w:val="18"/>
-        </w:rPr>
-        <w:t>EventType</w:t>
-      </w:r>
-      <w:proofErr w:type="spellEnd"/>
-      <w:r>
-        <w:rPr>
-          <w:rFonts w:ascii="Consolas" w:hAnsi="Consolas"/>
-          <w:sz w:val="16"/>
-          <w:szCs w:val="18"/>
-        </w:rPr>
-        <w:t xml:space="preserve">   </w:t>
-      </w:r>
-      <w:proofErr w:type="gramStart"/>
-      <w:r>
-        <w:rPr>
-          <w:rFonts w:ascii="Consolas" w:hAnsi="Consolas"/>
-          <w:sz w:val="16"/>
-          <w:szCs w:val="18"/>
-        </w:rPr>
-        <w:t xml:space="preserve">  :</w:t>
-      </w:r>
-      <w:proofErr w:type="gramEnd"/>
-      <w:r>
-        <w:rPr>
-          <w:rFonts w:ascii="Consolas" w:hAnsi="Consolas"/>
-          <w:sz w:val="16"/>
-          <w:szCs w:val="18"/>
-        </w:rPr>
-        <w:t xml:space="preserve"> Error</w:t>
+      <w:r>
+        <w:rPr>
+          <w:rFonts w:ascii="Consolas" w:hAnsi="Consolas"/>
+          <w:sz w:val="16"/>
+          <w:szCs w:val="18"/>
+        </w:rPr>
+        <w:t>EventType     : Error</w:t>
       </w:r>
     </w:p>
     <w:p/>
@@ -1600,15 +897,7 @@
         <w:t xml:space="preserve">However, </w:t>
       </w:r>
       <w:r>
-        <w:t>Test-</w:t>
-      </w:r>
-      <w:proofErr w:type="spellStart"/>
-      <w:r>
-        <w:t>AppLockerPolicy</w:t>
-      </w:r>
-      <w:proofErr w:type="spellEnd"/>
-      <w:r>
-        <w:t xml:space="preserve"> says </w:t>
+        <w:t xml:space="preserve">Test-AppLockerPolicy says </w:t>
       </w:r>
       <w:r>
         <w:t>that current policy</w:t>
@@ -1645,61 +934,7 @@
           <w:sz w:val="16"/>
           <w:szCs w:val="18"/>
         </w:rPr>
-        <w:t>PS C:\&gt; Test-</w:t>
-      </w:r>
-      <w:proofErr w:type="spellStart"/>
-      <w:r>
-        <w:rPr>
-          <w:rFonts w:ascii="Consolas" w:hAnsi="Consolas"/>
-          <w:sz w:val="16"/>
-          <w:szCs w:val="18"/>
-        </w:rPr>
-        <w:t>AppLockerPolicy</w:t>
-      </w:r>
-      <w:proofErr w:type="spellEnd"/>
-      <w:r>
-        <w:rPr>
-          <w:rFonts w:ascii="Consolas" w:hAnsi="Consolas"/>
-          <w:sz w:val="16"/>
-          <w:szCs w:val="18"/>
-        </w:rPr>
-        <w:t xml:space="preserve"> -</w:t>
-      </w:r>
-      <w:proofErr w:type="spellStart"/>
-      <w:r>
-        <w:rPr>
-          <w:rFonts w:ascii="Consolas" w:hAnsi="Consolas"/>
-          <w:sz w:val="16"/>
-          <w:szCs w:val="18"/>
-        </w:rPr>
-        <w:t>PolicyObject</w:t>
-      </w:r>
-      <w:proofErr w:type="spellEnd"/>
-      <w:r>
-        <w:rPr>
-          <w:rFonts w:ascii="Consolas" w:hAnsi="Consolas"/>
-          <w:sz w:val="16"/>
-          <w:szCs w:val="18"/>
-        </w:rPr>
-        <w:t xml:space="preserve"> (Get-</w:t>
-      </w:r>
-      <w:proofErr w:type="spellStart"/>
-      <w:r>
-        <w:rPr>
-          <w:rFonts w:ascii="Consolas" w:hAnsi="Consolas"/>
-          <w:sz w:val="16"/>
-          <w:szCs w:val="18"/>
-        </w:rPr>
-        <w:t>AppLockerPolicy</w:t>
-      </w:r>
-      <w:proofErr w:type="spellEnd"/>
-      <w:r>
-        <w:rPr>
-          <w:rFonts w:ascii="Consolas" w:hAnsi="Consolas"/>
-          <w:sz w:val="16"/>
-          <w:szCs w:val="18"/>
-        </w:rPr>
-        <w:t xml:space="preserve"> -Effective) -Path "C:\Users\Toby\AppData\Local\Microsoft\OneDrive\17.3.6816.0313\Telemetry.dll" | Format-List *</w:t>
+        <w:t>PS C:\&gt; Test-AppLockerPolicy -PolicyObject (Get-AppLockerPolicy -Effective) -Path "C:\Users\Toby\AppData\Local\Microsoft\OneDrive\17.3.6816.0313\Telemetry.dll" | Format-List *</w:t>
       </w:r>
     </w:p>
     <w:p>
@@ -1723,41 +958,13 @@
           <w:szCs w:val="18"/>
         </w:rPr>
       </w:pPr>
-      <w:proofErr w:type="spellStart"/>
-      <w:r>
-        <w:rPr>
-          <w:rFonts w:ascii="Consolas" w:hAnsi="Consolas"/>
-          <w:sz w:val="16"/>
-          <w:szCs w:val="18"/>
-        </w:rPr>
-        <w:t>FilePath</w:t>
-      </w:r>
-      <w:proofErr w:type="spellEnd"/>
-      <w:r>
-        <w:rPr>
-          <w:rFonts w:ascii="Consolas" w:hAnsi="Consolas"/>
-          <w:sz w:val="16"/>
-          <w:szCs w:val="18"/>
-        </w:rPr>
-        <w:t xml:space="preserve">     </w:t>
-      </w:r>
-      <w:proofErr w:type="gramStart"/>
-      <w:r>
-        <w:rPr>
-          <w:rFonts w:ascii="Consolas" w:hAnsi="Consolas"/>
-          <w:sz w:val="16"/>
-          <w:szCs w:val="18"/>
-        </w:rPr>
-        <w:t xml:space="preserve">  :</w:t>
-      </w:r>
-      <w:proofErr w:type="gramEnd"/>
-      <w:r>
-        <w:rPr>
-          <w:rFonts w:ascii="Consolas" w:hAnsi="Consolas"/>
-          <w:sz w:val="16"/>
-          <w:szCs w:val="18"/>
-        </w:rPr>
-        <w:t xml:space="preserve"> C:\Users\Toby\AppData\Local\Microsoft\OneDrive\17.3.6816.0313\Telemetry.dll</w:t>
+      <w:r>
+        <w:rPr>
+          <w:rFonts w:ascii="Consolas" w:hAnsi="Consolas"/>
+          <w:sz w:val="16"/>
+          <w:szCs w:val="18"/>
+        </w:rPr>
+        <w:t>FilePath       : C:\Users\Toby\AppData\Local\Microsoft\OneDrive\17.3.6816.0313\Telemetry.dll</w:t>
       </w:r>
     </w:p>
     <w:p>
@@ -1770,33 +977,13 @@
           <w:szCs w:val="18"/>
         </w:rPr>
       </w:pPr>
-      <w:proofErr w:type="spellStart"/>
-      <w:proofErr w:type="gramStart"/>
-      <w:r>
-        <w:rPr>
-          <w:rFonts w:ascii="Consolas" w:hAnsi="Consolas"/>
-          <w:sz w:val="16"/>
-          <w:szCs w:val="18"/>
-        </w:rPr>
-        <w:t>PolicyDecision</w:t>
-      </w:r>
-      <w:proofErr w:type="spellEnd"/>
-      <w:r>
-        <w:rPr>
-          <w:rFonts w:ascii="Consolas" w:hAnsi="Consolas"/>
-          <w:sz w:val="16"/>
-          <w:szCs w:val="18"/>
-        </w:rPr>
-        <w:t xml:space="preserve"> :</w:t>
-      </w:r>
-      <w:proofErr w:type="gramEnd"/>
-      <w:r>
-        <w:rPr>
-          <w:rFonts w:ascii="Consolas" w:hAnsi="Consolas"/>
-          <w:sz w:val="16"/>
-          <w:szCs w:val="18"/>
-        </w:rPr>
-        <w:t xml:space="preserve"> Allowed</w:t>
+      <w:r>
+        <w:rPr>
+          <w:rFonts w:ascii="Consolas" w:hAnsi="Consolas"/>
+          <w:sz w:val="16"/>
+          <w:szCs w:val="18"/>
+        </w:rPr>
+        <w:t>PolicyDecision : Allowed</w:t>
       </w:r>
     </w:p>
     <w:p>
@@ -1809,41 +996,13 @@
           <w:szCs w:val="18"/>
         </w:rPr>
       </w:pPr>
-      <w:proofErr w:type="spellStart"/>
-      <w:r>
-        <w:rPr>
-          <w:rFonts w:ascii="Consolas" w:hAnsi="Consolas"/>
-          <w:sz w:val="16"/>
-          <w:szCs w:val="18"/>
-        </w:rPr>
-        <w:t>MatchingRule</w:t>
-      </w:r>
-      <w:proofErr w:type="spellEnd"/>
-      <w:r>
-        <w:rPr>
-          <w:rFonts w:ascii="Consolas" w:hAnsi="Consolas"/>
-          <w:sz w:val="16"/>
-          <w:szCs w:val="18"/>
-        </w:rPr>
-        <w:t xml:space="preserve"> </w:t>
-      </w:r>
-      <w:proofErr w:type="gramStart"/>
-      <w:r>
-        <w:rPr>
-          <w:rFonts w:ascii="Consolas" w:hAnsi="Consolas"/>
-          <w:sz w:val="16"/>
-          <w:szCs w:val="18"/>
-        </w:rPr>
-        <w:t xml:space="preserve">  :</w:t>
-      </w:r>
-      <w:proofErr w:type="gramEnd"/>
-      <w:r>
-        <w:rPr>
-          <w:rFonts w:ascii="Consolas" w:hAnsi="Consolas"/>
-          <w:sz w:val="16"/>
-          <w:szCs w:val="18"/>
-        </w:rPr>
-        <w:t xml:space="preserve"> Microsoft OneDrive (partial): Signer/product rule for O=MICROSOFT CORPORATION, L=REDMOND, S=WASHINGTON, C=US/MICROSOFT ONEDRIVE</w:t>
+      <w:r>
+        <w:rPr>
+          <w:rFonts w:ascii="Consolas" w:hAnsi="Consolas"/>
+          <w:sz w:val="16"/>
+          <w:szCs w:val="18"/>
+        </w:rPr>
+        <w:t>MatchingRule   : Microsoft OneDrive (partial): Signer/product rule for O=MICROSOFT CORPORATION, L=REDMOND, S=WASHINGTON, C=US/MICROSOFT ONEDRIVE</w:t>
       </w:r>
     </w:p>
     <w:p/>
@@ -1871,16 +1030,7 @@
           <w:sz w:val="16"/>
           <w:szCs w:val="18"/>
         </w:rPr>
-        <w:t>copy .\Telemetry.dll .\</w:t>
-      </w:r>
-      <w:proofErr w:type="spellStart"/>
-      <w:r>
-        <w:rPr>
-          <w:rFonts w:ascii="Consolas" w:hAnsi="Consolas"/>
-          <w:sz w:val="16"/>
-          <w:szCs w:val="18"/>
-        </w:rPr>
-        <w:t>Workaround.</w:t>
+        <w:t>copy .\Telemetry.dll .\Workaround.</w:t>
       </w:r>
       <w:r>
         <w:rPr>
@@ -1890,7 +1040,6 @@
         </w:rPr>
         <w:t>file</w:t>
       </w:r>
-      <w:proofErr w:type="spellEnd"/>
     </w:p>
     <w:p>
       <w:pPr>
@@ -1927,16 +1076,7 @@
           <w:sz w:val="16"/>
           <w:szCs w:val="18"/>
         </w:rPr>
-        <w:t>ren .\</w:t>
-      </w:r>
-      <w:proofErr w:type="spellStart"/>
-      <w:r>
-        <w:rPr>
-          <w:rFonts w:ascii="Consolas" w:hAnsi="Consolas"/>
-          <w:sz w:val="16"/>
-          <w:szCs w:val="18"/>
-        </w:rPr>
-        <w:t>Workaround.</w:t>
+        <w:t>ren .\Workaround.</w:t>
       </w:r>
       <w:r>
         <w:rPr>
@@ -1946,7 +1086,6 @@
         </w:rPr>
         <w:t>file</w:t>
       </w:r>
-      <w:proofErr w:type="spellEnd"/>
       <w:r>
         <w:rPr>
           <w:rFonts w:ascii="Consolas" w:hAnsi="Consolas"/>
@@ -1958,6 +1097,7 @@
     </w:p>
     <w:p/>
     <w:p>
+      <w:commentRangeStart w:id="1"/>
       <w:r>
         <w:rPr>
           <w:b/>
@@ -1980,7 +1120,17 @@
         <w:t xml:space="preserve">“unsigned” </w:t>
       </w:r>
       <w:r>
-        <w:t>results. Note however that this may cause performance degradation. To disable the result caching, configure the following registry value</w:t>
+        <w:t xml:space="preserve">results. Note </w:t>
+      </w:r>
+      <w:commentRangeEnd w:id="1"/>
+      <w:r>
+        <w:rPr>
+          <w:rStyle w:val="CommentReference"/>
+        </w:rPr>
+        <w:commentReference w:id="1"/>
+      </w:r>
+      <w:r>
+        <w:t>however that this may cause performance degradation. To disable the result caching, configure the following registry value</w:t>
       </w:r>
       <w:r>
         <w:t>, and then reboot the computer</w:t>
@@ -2005,25 +1155,7 @@
           <w:sz w:val="16"/>
           <w:szCs w:val="18"/>
         </w:rPr>
-        <w:t>[HKEY_LOCAL_MACHINE\System\CurrentControlSet\Control\</w:t>
-      </w:r>
-      <w:proofErr w:type="spellStart"/>
-      <w:r>
-        <w:rPr>
-          <w:rFonts w:ascii="Consolas" w:hAnsi="Consolas"/>
-          <w:sz w:val="16"/>
-          <w:szCs w:val="18"/>
-        </w:rPr>
-        <w:t>Appid</w:t>
-      </w:r>
-      <w:proofErr w:type="spellEnd"/>
-      <w:r>
-        <w:rPr>
-          <w:rFonts w:ascii="Consolas" w:hAnsi="Consolas"/>
-          <w:sz w:val="16"/>
-          <w:szCs w:val="18"/>
-        </w:rPr>
-        <w:t>]</w:t>
+        <w:t>[HKEY_LOCAL_MACHINE\System\CurrentControlSet\Control\Appid]</w:t>
       </w:r>
     </w:p>
     <w:p>
@@ -2042,25 +1174,7 @@
           <w:sz w:val="16"/>
           <w:szCs w:val="18"/>
         </w:rPr>
-        <w:t>"</w:t>
-      </w:r>
-      <w:proofErr w:type="spellStart"/>
-      <w:r>
-        <w:rPr>
-          <w:rFonts w:ascii="Consolas" w:hAnsi="Consolas"/>
-          <w:sz w:val="16"/>
-          <w:szCs w:val="18"/>
-        </w:rPr>
-        <w:t>IgnoreCacheUnsignedFiles</w:t>
-      </w:r>
-      <w:proofErr w:type="spellEnd"/>
-      <w:r>
-        <w:rPr>
-          <w:rFonts w:ascii="Consolas" w:hAnsi="Consolas"/>
-          <w:sz w:val="16"/>
-          <w:szCs w:val="18"/>
-        </w:rPr>
-        <w:t>"=dword:</w:t>
+        <w:t>"IgnoreCacheUnsignedFiles"=dword:</w:t>
       </w:r>
       <w:r>
         <w:rPr>
@@ -2085,7 +1199,6 @@
         <w:pStyle w:val="Heading3"/>
       </w:pPr>
       <w:r>
-        <w:lastRenderedPageBreak/>
         <w:t>Intel batch files</w:t>
       </w:r>
     </w:p>
@@ -2137,7 +1250,7 @@
       </w:r>
     </w:p>
     <w:p>
-      <w:hyperlink r:id="rId11" w:history="1">
+      <w:hyperlink r:id="rId14" w:history="1">
         <w:r>
           <w:rPr>
             <w:rStyle w:val="Hyperlink"/>
@@ -2152,7 +1265,7 @@
       </w:r>
     </w:p>
     <w:p>
-      <w:hyperlink r:id="rId12" w:history="1">
+      <w:hyperlink r:id="rId15" w:history="1">
         <w:r>
           <w:rPr>
             <w:rStyle w:val="Hyperlink"/>
@@ -2172,6 +1285,47 @@
     </w:sectPr>
   </w:body>
 </w:document>
+</file>
+
+<file path=word/comments.xml><?xml version="1.0" encoding="utf-8"?>
+<w:comments xmlns:wpc="http://schemas.microsoft.com/office/word/2010/wordprocessingCanvas" xmlns:cx="http://schemas.microsoft.com/office/drawing/2014/chartex" xmlns:cx1="http://schemas.microsoft.com/office/drawing/2015/9/8/chartex" xmlns:cx2="http://schemas.microsoft.com/office/drawing/2015/10/21/chartex" xmlns:cx3="http://schemas.microsoft.com/office/drawing/2016/5/9/chartex" xmlns:cx4="http://schemas.microsoft.com/office/drawing/2016/5/10/chartex" xmlns:cx5="http://schemas.microsoft.com/office/drawing/2016/5/11/chartex" xmlns:cx6="http://schemas.microsoft.com/office/drawing/2016/5/12/chartex" xmlns:cx7="http://schemas.microsoft.com/office/drawing/2016/5/13/chartex" xmlns:cx8="http://schemas.microsoft.com/office/drawing/2016/5/14/chartex" xmlns:mc="http://schemas.openxmlformats.org/markup-compatibility/2006" xmlns:aink="http://schemas.microsoft.com/office/drawing/2016/ink" xmlns:am3d="http://schemas.microsoft.com/office/drawing/2017/model3d" xmlns:o="urn:schemas-microsoft-com:office:office" xmlns:r="http://schemas.openxmlformats.org/officeDocument/2006/relationships" xmlns:m="http://schemas.openxmlformats.org/officeDocument/2006/math" xmlns:v="urn:schemas-microsoft-com:vml" xmlns:wp14="http://schemas.microsoft.com/office/word/2010/wordprocessingDrawing" xmlns:wp="http://schemas.openxmlformats.org/drawingml/2006/wordprocessingDrawing" xmlns:w10="urn:schemas-microsoft-com:office:word" xmlns:w="http://schemas.openxmlformats.org/wordprocessingml/2006/main" xmlns:w14="http://schemas.microsoft.com/office/word/2010/wordml" xmlns:w15="http://schemas.microsoft.com/office/word/2012/wordml" xmlns:w16cid="http://schemas.microsoft.com/office/word/2016/wordml/cid" xmlns:w16se="http://schemas.microsoft.com/office/word/2015/wordml/symex" xmlns:wpg="http://schemas.microsoft.com/office/word/2010/wordprocessingGroup" xmlns:wpi="http://schemas.microsoft.com/office/word/2010/wordprocessingInk" xmlns:wne="http://schemas.microsoft.com/office/word/2006/wordml" xmlns:wps="http://schemas.microsoft.com/office/word/2010/wordprocessingShape" mc:Ignorable="w14 w15 w16se w16cid wp14">
+  <w:comment w:id="1" w:author="Aaron Margosis" w:date="2019-03-12T12:49:00Z" w:initials="AM">
+    <w:p>
+      <w:pPr>
+        <w:pStyle w:val="CommentText"/>
+      </w:pPr>
+      <w:r>
+        <w:rPr>
+          <w:rStyle w:val="CommentReference"/>
+        </w:rPr>
+        <w:annotationRef/>
+      </w:r>
+      <w:r>
+        <w:t>This might not cause significant perf hit</w:t>
+      </w:r>
+    </w:p>
+    <w:p>
+      <w:pPr>
+        <w:pStyle w:val="CommentText"/>
+      </w:pPr>
+      <w:r>
+        <w:t>Actually it can. Quite a lot.</w:t>
+      </w:r>
+    </w:p>
+  </w:comment>
+</w:comments>
+</file>
+
+<file path=word/commentsExtended.xml><?xml version="1.0" encoding="utf-8"?>
+<w15:commentsEx xmlns:wpc="http://schemas.microsoft.com/office/word/2010/wordprocessingCanvas" xmlns:cx="http://schemas.microsoft.com/office/drawing/2014/chartex" xmlns:cx1="http://schemas.microsoft.com/office/drawing/2015/9/8/chartex" xmlns:cx2="http://schemas.microsoft.com/office/drawing/2015/10/21/chartex" xmlns:cx3="http://schemas.microsoft.com/office/drawing/2016/5/9/chartex" xmlns:cx4="http://schemas.microsoft.com/office/drawing/2016/5/10/chartex" xmlns:cx5="http://schemas.microsoft.com/office/drawing/2016/5/11/chartex" xmlns:cx6="http://schemas.microsoft.com/office/drawing/2016/5/12/chartex" xmlns:cx7="http://schemas.microsoft.com/office/drawing/2016/5/13/chartex" xmlns:cx8="http://schemas.microsoft.com/office/drawing/2016/5/14/chartex" xmlns:mc="http://schemas.openxmlformats.org/markup-compatibility/2006" xmlns:aink="http://schemas.microsoft.com/office/drawing/2016/ink" xmlns:am3d="http://schemas.microsoft.com/office/drawing/2017/model3d" xmlns:o="urn:schemas-microsoft-com:office:office" xmlns:r="http://schemas.openxmlformats.org/officeDocument/2006/relationships" xmlns:m="http://schemas.openxmlformats.org/officeDocument/2006/math" xmlns:v="urn:schemas-microsoft-com:vml" xmlns:wp14="http://schemas.microsoft.com/office/word/2010/wordprocessingDrawing" xmlns:wp="http://schemas.openxmlformats.org/drawingml/2006/wordprocessingDrawing" xmlns:w10="urn:schemas-microsoft-com:office:word" xmlns:w="http://schemas.openxmlformats.org/wordprocessingml/2006/main" xmlns:w14="http://schemas.microsoft.com/office/word/2010/wordml" xmlns:w15="http://schemas.microsoft.com/office/word/2012/wordml" xmlns:w16cid="http://schemas.microsoft.com/office/word/2016/wordml/cid" xmlns:w16se="http://schemas.microsoft.com/office/word/2015/wordml/symex" xmlns:wpg="http://schemas.microsoft.com/office/word/2010/wordprocessingGroup" xmlns:wpi="http://schemas.microsoft.com/office/word/2010/wordprocessingInk" xmlns:wne="http://schemas.microsoft.com/office/word/2006/wordml" xmlns:wps="http://schemas.microsoft.com/office/word/2010/wordprocessingShape" mc:Ignorable="w14 w15 w16se w16cid wp14">
+  <w15:commentEx w15:paraId="2223B6C2" w15:done="0"/>
+</w15:commentsEx>
+</file>
+
+<file path=word/commentsIds.xml><?xml version="1.0" encoding="utf-8"?>
+<w16cid:commentsIds xmlns:wpc="http://schemas.microsoft.com/office/word/2010/wordprocessingCanvas" xmlns:cx="http://schemas.microsoft.com/office/drawing/2014/chartex" xmlns:cx1="http://schemas.microsoft.com/office/drawing/2015/9/8/chartex" xmlns:cx2="http://schemas.microsoft.com/office/drawing/2015/10/21/chartex" xmlns:cx3="http://schemas.microsoft.com/office/drawing/2016/5/9/chartex" xmlns:cx4="http://schemas.microsoft.com/office/drawing/2016/5/10/chartex" xmlns:cx5="http://schemas.microsoft.com/office/drawing/2016/5/11/chartex" xmlns:cx6="http://schemas.microsoft.com/office/drawing/2016/5/12/chartex" xmlns:cx7="http://schemas.microsoft.com/office/drawing/2016/5/13/chartex" xmlns:cx8="http://schemas.microsoft.com/office/drawing/2016/5/14/chartex" xmlns:mc="http://schemas.openxmlformats.org/markup-compatibility/2006" xmlns:aink="http://schemas.microsoft.com/office/drawing/2016/ink" xmlns:am3d="http://schemas.microsoft.com/office/drawing/2017/model3d" xmlns:o="urn:schemas-microsoft-com:office:office" xmlns:r="http://schemas.openxmlformats.org/officeDocument/2006/relationships" xmlns:m="http://schemas.openxmlformats.org/officeDocument/2006/math" xmlns:v="urn:schemas-microsoft-com:vml" xmlns:wp14="http://schemas.microsoft.com/office/word/2010/wordprocessingDrawing" xmlns:wp="http://schemas.openxmlformats.org/drawingml/2006/wordprocessingDrawing" xmlns:w10="urn:schemas-microsoft-com:office:word" xmlns:w="http://schemas.openxmlformats.org/wordprocessingml/2006/main" xmlns:w14="http://schemas.microsoft.com/office/word/2010/wordml" xmlns:w15="http://schemas.microsoft.com/office/word/2012/wordml" xmlns:w16cid="http://schemas.microsoft.com/office/word/2016/wordml/cid" xmlns:w16se="http://schemas.microsoft.com/office/word/2015/wordml/symex" xmlns:wpg="http://schemas.microsoft.com/office/word/2010/wordprocessingGroup" xmlns:wpi="http://schemas.microsoft.com/office/word/2010/wordprocessingInk" xmlns:wne="http://schemas.microsoft.com/office/word/2006/wordml" xmlns:wps="http://schemas.microsoft.com/office/word/2010/wordprocessingShape" mc:Ignorable="w14 w15 w16se w16cid wp14">
+  <w16cid:commentId w16cid:paraId="2223B6C2" w16cid:durableId="2032296B"/>
+</w16cid:commentsIds>
 </file>
 
 <file path=word/endnotes.xml><?xml version="1.0" encoding="utf-8"?>
@@ -3958,6 +3112,14 @@
 </w:numbering>
 </file>
 
+<file path=word/people.xml><?xml version="1.0" encoding="utf-8"?>
+<w15:people xmlns:wpc="http://schemas.microsoft.com/office/word/2010/wordprocessingCanvas" xmlns:cx="http://schemas.microsoft.com/office/drawing/2014/chartex" xmlns:cx1="http://schemas.microsoft.com/office/drawing/2015/9/8/chartex" xmlns:cx2="http://schemas.microsoft.com/office/drawing/2015/10/21/chartex" xmlns:cx3="http://schemas.microsoft.com/office/drawing/2016/5/9/chartex" xmlns:cx4="http://schemas.microsoft.com/office/drawing/2016/5/10/chartex" xmlns:cx5="http://schemas.microsoft.com/office/drawing/2016/5/11/chartex" xmlns:cx6="http://schemas.microsoft.com/office/drawing/2016/5/12/chartex" xmlns:cx7="http://schemas.microsoft.com/office/drawing/2016/5/13/chartex" xmlns:cx8="http://schemas.microsoft.com/office/drawing/2016/5/14/chartex" xmlns:mc="http://schemas.openxmlformats.org/markup-compatibility/2006" xmlns:aink="http://schemas.microsoft.com/office/drawing/2016/ink" xmlns:am3d="http://schemas.microsoft.com/office/drawing/2017/model3d" xmlns:o="urn:schemas-microsoft-com:office:office" xmlns:r="http://schemas.openxmlformats.org/officeDocument/2006/relationships" xmlns:m="http://schemas.openxmlformats.org/officeDocument/2006/math" xmlns:v="urn:schemas-microsoft-com:vml" xmlns:wp14="http://schemas.microsoft.com/office/word/2010/wordprocessingDrawing" xmlns:wp="http://schemas.openxmlformats.org/drawingml/2006/wordprocessingDrawing" xmlns:w10="urn:schemas-microsoft-com:office:word" xmlns:w="http://schemas.openxmlformats.org/wordprocessingml/2006/main" xmlns:w14="http://schemas.microsoft.com/office/word/2010/wordml" xmlns:w15="http://schemas.microsoft.com/office/word/2012/wordml" xmlns:w16cid="http://schemas.microsoft.com/office/word/2016/wordml/cid" xmlns:w16se="http://schemas.microsoft.com/office/word/2015/wordml/symex" xmlns:wpg="http://schemas.microsoft.com/office/word/2010/wordprocessingGroup" xmlns:wpi="http://schemas.microsoft.com/office/word/2010/wordprocessingInk" xmlns:wne="http://schemas.microsoft.com/office/word/2006/wordml" xmlns:wps="http://schemas.microsoft.com/office/word/2010/wordprocessingShape" mc:Ignorable="w14 w15 w16se w16cid wp14">
+  <w15:person w15:author="Aaron Margosis">
+    <w15:presenceInfo w15:providerId="AD" w15:userId="S::aaronmar@microsoft.com::ba104328-9396-4f87-9ea0-37f9a11ddeb2"/>
+  </w15:person>
+</w15:people>
+</file>
+
 <file path=word/styles.xml><?xml version="1.0" encoding="utf-8"?>
 <w:styles xmlns:mc="http://schemas.openxmlformats.org/markup-compatibility/2006" xmlns:r="http://schemas.openxmlformats.org/officeDocument/2006/relationships" xmlns:w="http://schemas.openxmlformats.org/wordprocessingml/2006/main" xmlns:w14="http://schemas.microsoft.com/office/word/2010/wordml" xmlns:w15="http://schemas.microsoft.com/office/word/2012/wordml" xmlns:w16cid="http://schemas.microsoft.com/office/word/2016/wordml/cid" xmlns:w16se="http://schemas.microsoft.com/office/word/2015/wordml/symex" mc:Ignorable="w14 w15 w16se w16cid">
   <w:docDefaults>
@@ -3975,7 +3137,7 @@
       </w:pPr>
     </w:pPrDefault>
   </w:docDefaults>
-  <w:latentStyles w:defLockedState="0" w:defUIPriority="99" w:defSemiHidden="0" w:defUnhideWhenUsed="0" w:defQFormat="0" w:count="375">
+  <w:latentStyles w:defLockedState="0" w:defUIPriority="99" w:defSemiHidden="0" w:defUnhideWhenUsed="0" w:defQFormat="0" w:count="376">
     <w:lsdException w:name="Normal" w:uiPriority="0" w:qFormat="1"/>
     <w:lsdException w:name="heading 1" w:uiPriority="9" w:qFormat="1"/>
     <w:lsdException w:name="heading 2" w:semiHidden="1" w:uiPriority="9" w:unhideWhenUsed="1" w:qFormat="1"/>
@@ -4351,6 +3513,7 @@
     <w:lsdException w:name="Smart Hyperlink" w:semiHidden="1" w:unhideWhenUsed="1"/>
     <w:lsdException w:name="Hashtag" w:semiHidden="1" w:unhideWhenUsed="1"/>
     <w:lsdException w:name="Unresolved Mention" w:semiHidden="1" w:unhideWhenUsed="1"/>
+    <w:lsdException w:name="Smart Link" w:semiHidden="1" w:unhideWhenUsed="1"/>
   </w:latentStyles>
   <w:style w:type="paragraph" w:default="1" w:styleId="Normal">
     <w:name w:val="Normal"/>
@@ -5429,7 +4592,7 @@
 </file>
 
 <file path=customXml/itemProps1.xml><?xml version="1.0" encoding="utf-8"?>
-<ds:datastoreItem xmlns:ds="http://schemas.openxmlformats.org/officeDocument/2006/customXml" ds:itemID="{81C8B6E9-4B69-43A3-984B-B5CCF55FA1E1}">
+<ds:datastoreItem xmlns:ds="http://schemas.openxmlformats.org/officeDocument/2006/customXml" ds:itemID="{AE0B2047-3ADE-42C2-B05C-9528537D5160}">
   <ds:schemaRefs>
     <ds:schemaRef ds:uri="http://schemas.openxmlformats.org/officeDocument/2006/bibliography"/>
   </ds:schemaRefs>

</xml_diff>

<commit_message>
Overhaul of reporting and event workbook (#15)
Introduced high-level "Location" field in AppLocker event data; Event Workbook emphasizes counts of users affected by events over raw event counts; Event Workbook adds graphs; GenericPath/Dir can also use %PUBLIC% and %PROGRAMDATA% as replacement text.
</commit_message>
<xml_diff>
--- a/Documentation/Known Issues.docx
+++ b/Documentation/Known Issues.docx
@@ -43,334 +43,13 @@
       <w:r>
         <w:t xml:space="preserve"> are resolved.</w:t>
       </w:r>
+    </w:p>
+    <w:p>
+      <w:pPr>
+        <w:pStyle w:val="Heading3"/>
+      </w:pPr>
       <w:bookmarkStart w:id="0" w:name="_GoBack"/>
       <w:bookmarkEnd w:id="0"/>
-    </w:p>
-    <w:p>
-      <w:pPr>
-        <w:pStyle w:val="Heading3"/>
-      </w:pPr>
-      <w:r>
-        <w:t>Microsoft Teams is difficult to create rules for</w:t>
-      </w:r>
-    </w:p>
-    <w:p>
-      <w:r>
-        <w:t xml:space="preserve">Microsoft Teams installs to the user’s profile, which requires Publisher or Hash rules. </w:t>
-      </w:r>
-      <w:r>
-        <w:t>All the files in the current version of Microsoft Teams are signed, but many don’t have version resources that would enable creating granular</w:t>
-      </w:r>
-      <w:r>
-        <w:t xml:space="preserve"> Publisher</w:t>
-      </w:r>
-      <w:r>
-        <w:t xml:space="preserve"> rules to allow Teams without also allowing many other signed but unrelated files.</w:t>
-      </w:r>
-      <w:r>
-        <w:t xml:space="preserve"> It also has files with non-standard file extensions, which PowerShell’s AppLocker cmdlets </w:t>
-      </w:r>
-      <w:r>
-        <w:t>have trouble</w:t>
-      </w:r>
-      <w:r>
-        <w:t xml:space="preserve"> with.</w:t>
-      </w:r>
-    </w:p>
-    <w:p>
-      <w:r>
-        <w:t xml:space="preserve">Workaround </w:t>
-      </w:r>
-      <w:r>
-        <w:t>until this gets resolved</w:t>
-      </w:r>
-      <w:r>
-        <w:t>: Allow execution of all Microsoft-signed DLLs.</w:t>
-      </w:r>
-      <w:r>
-        <w:t xml:space="preserve"> </w:t>
-      </w:r>
-      <w:r>
-        <w:t>Add the following lines i</w:t>
-      </w:r>
-      <w:r>
-        <w:t xml:space="preserve">n TrustedSigners.ps1, </w:t>
-      </w:r>
-      <w:r>
-        <w:t xml:space="preserve">and </w:t>
-      </w:r>
-      <w:r>
-        <w:t>then re-run Create-Policies.ps1:</w:t>
-      </w:r>
-    </w:p>
-    <w:p>
-      <w:pPr>
-        <w:shd w:val="clear" w:color="auto" w:fill="FFFFFF"/>
-        <w:autoSpaceDE w:val="0"/>
-        <w:autoSpaceDN w:val="0"/>
-        <w:adjustRightInd w:val="0"/>
-        <w:spacing w:after="0" w:line="240" w:lineRule="auto"/>
-        <w:rPr>
-          <w:rFonts w:ascii="Lucida Console" w:hAnsi="Lucida Console" w:cs="Lucida Console"/>
-          <w:sz w:val="18"/>
-          <w:szCs w:val="18"/>
-        </w:rPr>
-      </w:pPr>
-      <w:r>
-        <w:rPr>
-          <w:rFonts w:ascii="Lucida Console" w:hAnsi="Lucida Console" w:cs="Lucida Console"/>
-          <w:sz w:val="18"/>
-          <w:szCs w:val="18"/>
-        </w:rPr>
-        <w:t>@{</w:t>
-      </w:r>
-    </w:p>
-    <w:p>
-      <w:pPr>
-        <w:shd w:val="clear" w:color="auto" w:fill="FFFFFF"/>
-        <w:autoSpaceDE w:val="0"/>
-        <w:autoSpaceDN w:val="0"/>
-        <w:adjustRightInd w:val="0"/>
-        <w:spacing w:after="0" w:line="240" w:lineRule="auto"/>
-        <w:rPr>
-          <w:rFonts w:ascii="Lucida Console" w:hAnsi="Lucida Console" w:cs="Lucida Console"/>
-          <w:sz w:val="18"/>
-          <w:szCs w:val="18"/>
-        </w:rPr>
-      </w:pPr>
-      <w:r>
-        <w:rPr>
-          <w:rFonts w:ascii="Lucida Console" w:hAnsi="Lucida Console" w:cs="Lucida Console"/>
-          <w:sz w:val="18"/>
-          <w:szCs w:val="18"/>
-        </w:rPr>
-        <w:t xml:space="preserve">label </w:t>
-      </w:r>
-      <w:r>
-        <w:rPr>
-          <w:rFonts w:ascii="Lucida Console" w:hAnsi="Lucida Console" w:cs="Lucida Console"/>
-          <w:color w:val="696969"/>
-          <w:sz w:val="18"/>
-          <w:szCs w:val="18"/>
-        </w:rPr>
-        <w:t>=</w:t>
-      </w:r>
-      <w:r>
-        <w:rPr>
-          <w:rFonts w:ascii="Lucida Console" w:hAnsi="Lucida Console" w:cs="Lucida Console"/>
-          <w:sz w:val="18"/>
-          <w:szCs w:val="18"/>
-        </w:rPr>
-        <w:t xml:space="preserve"> </w:t>
-      </w:r>
-      <w:r>
-        <w:rPr>
-          <w:rFonts w:ascii="Lucida Console" w:hAnsi="Lucida Console" w:cs="Lucida Console"/>
-          <w:color w:val="8B0000"/>
-          <w:sz w:val="18"/>
-          <w:szCs w:val="18"/>
-        </w:rPr>
-        <w:t>"Microsoft-signed DLL files (TEMPORARY WORKAROUND FOR MICROSOFT TEAMS)"</w:t>
-      </w:r>
-      <w:r>
-        <w:rPr>
-          <w:rFonts w:ascii="Lucida Console" w:hAnsi="Lucida Console" w:cs="Lucida Console"/>
-          <w:sz w:val="18"/>
-          <w:szCs w:val="18"/>
-        </w:rPr>
-        <w:t>;</w:t>
-      </w:r>
-    </w:p>
-    <w:p>
-      <w:pPr>
-        <w:shd w:val="clear" w:color="auto" w:fill="FFFFFF"/>
-        <w:autoSpaceDE w:val="0"/>
-        <w:autoSpaceDN w:val="0"/>
-        <w:adjustRightInd w:val="0"/>
-        <w:spacing w:after="0" w:line="240" w:lineRule="auto"/>
-        <w:rPr>
-          <w:rFonts w:ascii="Lucida Console" w:hAnsi="Lucida Console" w:cs="Lucida Console"/>
-          <w:sz w:val="18"/>
-          <w:szCs w:val="18"/>
-        </w:rPr>
-      </w:pPr>
-      <w:proofErr w:type="spellStart"/>
-      <w:r>
-        <w:rPr>
-          <w:rFonts w:ascii="Lucida Console" w:hAnsi="Lucida Console" w:cs="Lucida Console"/>
-          <w:sz w:val="18"/>
-          <w:szCs w:val="18"/>
-        </w:rPr>
-        <w:t>RuleCollection</w:t>
-      </w:r>
-      <w:proofErr w:type="spellEnd"/>
-      <w:r>
-        <w:rPr>
-          <w:rFonts w:ascii="Lucida Console" w:hAnsi="Lucida Console" w:cs="Lucida Console"/>
-          <w:sz w:val="18"/>
-          <w:szCs w:val="18"/>
-        </w:rPr>
-        <w:t xml:space="preserve"> </w:t>
-      </w:r>
-      <w:r>
-        <w:rPr>
-          <w:rFonts w:ascii="Lucida Console" w:hAnsi="Lucida Console" w:cs="Lucida Console"/>
-          <w:color w:val="696969"/>
-          <w:sz w:val="18"/>
-          <w:szCs w:val="18"/>
-        </w:rPr>
-        <w:t>=</w:t>
-      </w:r>
-      <w:r>
-        <w:rPr>
-          <w:rFonts w:ascii="Lucida Console" w:hAnsi="Lucida Console" w:cs="Lucida Console"/>
-          <w:sz w:val="18"/>
-          <w:szCs w:val="18"/>
-        </w:rPr>
-        <w:t xml:space="preserve"> </w:t>
-      </w:r>
-      <w:r>
-        <w:rPr>
-          <w:rFonts w:ascii="Lucida Console" w:hAnsi="Lucida Console" w:cs="Lucida Console"/>
-          <w:color w:val="8B0000"/>
-          <w:sz w:val="18"/>
-          <w:szCs w:val="18"/>
-        </w:rPr>
-        <w:t>"</w:t>
-      </w:r>
-      <w:proofErr w:type="spellStart"/>
-      <w:r>
-        <w:rPr>
-          <w:rFonts w:ascii="Lucida Console" w:hAnsi="Lucida Console" w:cs="Lucida Console"/>
-          <w:color w:val="8B0000"/>
-          <w:sz w:val="18"/>
-          <w:szCs w:val="18"/>
-        </w:rPr>
-        <w:t>Dll</w:t>
-      </w:r>
-      <w:proofErr w:type="spellEnd"/>
-      <w:r>
-        <w:rPr>
-          <w:rFonts w:ascii="Lucida Console" w:hAnsi="Lucida Console" w:cs="Lucida Console"/>
-          <w:color w:val="8B0000"/>
-          <w:sz w:val="18"/>
-          <w:szCs w:val="18"/>
-        </w:rPr>
-        <w:t>"</w:t>
-      </w:r>
-      <w:r>
-        <w:rPr>
-          <w:rFonts w:ascii="Lucida Console" w:hAnsi="Lucida Console" w:cs="Lucida Console"/>
-          <w:sz w:val="18"/>
-          <w:szCs w:val="18"/>
-        </w:rPr>
-        <w:t>;</w:t>
-      </w:r>
-    </w:p>
-    <w:p>
-      <w:pPr>
-        <w:shd w:val="clear" w:color="auto" w:fill="FFFFFF"/>
-        <w:autoSpaceDE w:val="0"/>
-        <w:autoSpaceDN w:val="0"/>
-        <w:adjustRightInd w:val="0"/>
-        <w:spacing w:after="0" w:line="240" w:lineRule="auto"/>
-        <w:rPr>
-          <w:rFonts w:ascii="Lucida Console" w:hAnsi="Lucida Console" w:cs="Lucida Console"/>
-          <w:sz w:val="18"/>
-          <w:szCs w:val="18"/>
-        </w:rPr>
-      </w:pPr>
-      <w:proofErr w:type="spellStart"/>
-      <w:r>
-        <w:rPr>
-          <w:rFonts w:ascii="Lucida Console" w:hAnsi="Lucida Console" w:cs="Lucida Console"/>
-          <w:sz w:val="18"/>
-          <w:szCs w:val="18"/>
-        </w:rPr>
-        <w:t>PublisherName</w:t>
-      </w:r>
-      <w:proofErr w:type="spellEnd"/>
-      <w:r>
-        <w:rPr>
-          <w:rFonts w:ascii="Lucida Console" w:hAnsi="Lucida Console" w:cs="Lucida Console"/>
-          <w:sz w:val="18"/>
-          <w:szCs w:val="18"/>
-        </w:rPr>
-        <w:t xml:space="preserve"> </w:t>
-      </w:r>
-      <w:r>
-        <w:rPr>
-          <w:rFonts w:ascii="Lucida Console" w:hAnsi="Lucida Console" w:cs="Lucida Console"/>
-          <w:color w:val="696969"/>
-          <w:sz w:val="18"/>
-          <w:szCs w:val="18"/>
-        </w:rPr>
-        <w:t>=</w:t>
-      </w:r>
-      <w:r>
-        <w:rPr>
-          <w:rFonts w:ascii="Lucida Console" w:hAnsi="Lucida Console" w:cs="Lucida Console"/>
-          <w:sz w:val="18"/>
-          <w:szCs w:val="18"/>
-        </w:rPr>
-        <w:t xml:space="preserve"> </w:t>
-      </w:r>
-      <w:r>
-        <w:rPr>
-          <w:rFonts w:ascii="Lucida Console" w:hAnsi="Lucida Console" w:cs="Lucida Console"/>
-          <w:color w:val="8B0000"/>
-          <w:sz w:val="18"/>
-          <w:szCs w:val="18"/>
-        </w:rPr>
-        <w:t>"O=MICROSOFT CORPORATION, L=REDMOND, S=WASHINGTON, C=US"</w:t>
-      </w:r>
-      <w:r>
-        <w:rPr>
-          <w:rFonts w:ascii="Lucida Console" w:hAnsi="Lucida Console" w:cs="Lucida Console"/>
-          <w:sz w:val="18"/>
-          <w:szCs w:val="18"/>
-        </w:rPr>
-        <w:t>;</w:t>
-      </w:r>
-    </w:p>
-    <w:p>
-      <w:pPr>
-        <w:shd w:val="clear" w:color="auto" w:fill="FFFFFF"/>
-        <w:autoSpaceDE w:val="0"/>
-        <w:autoSpaceDN w:val="0"/>
-        <w:adjustRightInd w:val="0"/>
-        <w:spacing w:after="0" w:line="240" w:lineRule="auto"/>
-      </w:pPr>
-      <w:r>
-        <w:rPr>
-          <w:rFonts w:ascii="Lucida Console" w:hAnsi="Lucida Console" w:cs="Lucida Console"/>
-          <w:sz w:val="18"/>
-          <w:szCs w:val="18"/>
-        </w:rPr>
-        <w:t>}</w:t>
-      </w:r>
-    </w:p>
-    <w:p>
-      <w:pPr>
-        <w:rPr>
-          <w:sz w:val="8"/>
-          <w:szCs w:val="8"/>
-        </w:rPr>
-      </w:pPr>
-    </w:p>
-    <w:p>
-      <w:r>
-        <w:t>Note: also need to create rules for a small number of Teams’ EXE files</w:t>
-      </w:r>
-      <w:r>
-        <w:t xml:space="preserve"> in the user profile.</w:t>
-      </w:r>
-    </w:p>
-    <w:p/>
-    <w:p>
-      <w:pPr>
-        <w:pStyle w:val="Heading3"/>
-      </w:pPr>
       <w:r>
         <w:t xml:space="preserve">Microsoft </w:t>
       </w:r>
@@ -651,7 +330,6 @@
                 <w:sz w:val="18"/>
               </w:rPr>
             </w:pPr>
-            <w:proofErr w:type="spellStart"/>
             <w:r>
               <w:rPr>
                 <w:rFonts w:ascii="Consolas" w:hAnsi="Consolas"/>
@@ -659,7 +337,6 @@
               </w:rPr>
               <w:t>RAC_LaunchFlags</w:t>
             </w:r>
-            <w:proofErr w:type="spellEnd"/>
           </w:p>
         </w:tc>
       </w:tr>
@@ -749,7 +426,6 @@
                 <w:sz w:val="18"/>
               </w:rPr>
             </w:pPr>
-            <w:proofErr w:type="spellStart"/>
             <w:r>
               <w:rPr>
                 <w:rFonts w:ascii="Consolas" w:hAnsi="Consolas"/>
@@ -757,7 +433,6 @@
               </w:rPr>
               <w:t>RAC_LaunchFlags</w:t>
             </w:r>
-            <w:proofErr w:type="spellEnd"/>
           </w:p>
         </w:tc>
       </w:tr>
@@ -768,7 +443,6 @@
         <w:pStyle w:val="Heading3"/>
       </w:pPr>
       <w:r>
-        <w:lastRenderedPageBreak/>
         <w:t xml:space="preserve">Files are </w:t>
       </w:r>
       <w:r>
@@ -922,41 +596,13 @@
           <w:szCs w:val="18"/>
         </w:rPr>
       </w:pPr>
-      <w:proofErr w:type="spellStart"/>
-      <w:r>
-        <w:rPr>
-          <w:rFonts w:ascii="Consolas" w:hAnsi="Consolas"/>
-          <w:sz w:val="16"/>
-          <w:szCs w:val="18"/>
-        </w:rPr>
-        <w:t>GenericPath</w:t>
-      </w:r>
-      <w:proofErr w:type="spellEnd"/>
-      <w:r>
-        <w:rPr>
-          <w:rFonts w:ascii="Consolas" w:hAnsi="Consolas"/>
-          <w:sz w:val="16"/>
-          <w:szCs w:val="18"/>
-        </w:rPr>
-        <w:t xml:space="preserve"> </w:t>
-      </w:r>
-      <w:proofErr w:type="gramStart"/>
-      <w:r>
-        <w:rPr>
-          <w:rFonts w:ascii="Consolas" w:hAnsi="Consolas"/>
-          <w:sz w:val="16"/>
-          <w:szCs w:val="18"/>
-        </w:rPr>
-        <w:t xml:space="preserve">  :</w:t>
-      </w:r>
-      <w:proofErr w:type="gramEnd"/>
-      <w:r>
-        <w:rPr>
-          <w:rFonts w:ascii="Consolas" w:hAnsi="Consolas"/>
-          <w:sz w:val="16"/>
-          <w:szCs w:val="18"/>
-        </w:rPr>
-        <w:t xml:space="preserve"> %LOCALAPPDATA%\MICROSOFT\ONEDRIVE\17.3.6816.0313\TELEMETRY.DLL</w:t>
+      <w:r>
+        <w:rPr>
+          <w:rFonts w:ascii="Consolas" w:hAnsi="Consolas"/>
+          <w:sz w:val="16"/>
+          <w:szCs w:val="18"/>
+        </w:rPr>
+        <w:t>GenericPath   : %LOCALAPPDATA%\MICROSOFT\ONEDRIVE\17.3.6816.0313\TELEMETRY.DLL</w:t>
       </w:r>
     </w:p>
     <w:p>
@@ -969,41 +615,13 @@
           <w:szCs w:val="18"/>
         </w:rPr>
       </w:pPr>
-      <w:proofErr w:type="spellStart"/>
-      <w:r>
-        <w:rPr>
-          <w:rFonts w:ascii="Consolas" w:hAnsi="Consolas"/>
-          <w:sz w:val="16"/>
-          <w:szCs w:val="18"/>
-        </w:rPr>
-        <w:t>GenericDir</w:t>
-      </w:r>
-      <w:proofErr w:type="spellEnd"/>
-      <w:r>
-        <w:rPr>
-          <w:rFonts w:ascii="Consolas" w:hAnsi="Consolas"/>
-          <w:sz w:val="16"/>
-          <w:szCs w:val="18"/>
-        </w:rPr>
-        <w:t xml:space="preserve">  </w:t>
-      </w:r>
-      <w:proofErr w:type="gramStart"/>
-      <w:r>
-        <w:rPr>
-          <w:rFonts w:ascii="Consolas" w:hAnsi="Consolas"/>
-          <w:sz w:val="16"/>
-          <w:szCs w:val="18"/>
-        </w:rPr>
-        <w:t xml:space="preserve">  :</w:t>
-      </w:r>
-      <w:proofErr w:type="gramEnd"/>
-      <w:r>
-        <w:rPr>
-          <w:rFonts w:ascii="Consolas" w:hAnsi="Consolas"/>
-          <w:sz w:val="16"/>
-          <w:szCs w:val="18"/>
-        </w:rPr>
-        <w:t xml:space="preserve"> %LOCALAPPDATA%\MICROSOFT\ONEDRIVE\17.3.6816.0313</w:t>
+      <w:r>
+        <w:rPr>
+          <w:rFonts w:ascii="Consolas" w:hAnsi="Consolas"/>
+          <w:sz w:val="16"/>
+          <w:szCs w:val="18"/>
+        </w:rPr>
+        <w:t>GenericDir    : %LOCALAPPDATA%\MICROSOFT\ONEDRIVE\17.3.6816.0313</w:t>
       </w:r>
     </w:p>
     <w:p>
@@ -1016,33 +634,13 @@
           <w:szCs w:val="18"/>
         </w:rPr>
       </w:pPr>
-      <w:proofErr w:type="spellStart"/>
-      <w:proofErr w:type="gramStart"/>
-      <w:r>
-        <w:rPr>
-          <w:rFonts w:ascii="Consolas" w:hAnsi="Consolas"/>
-          <w:sz w:val="16"/>
-          <w:szCs w:val="18"/>
-        </w:rPr>
-        <w:t>OriginalPath</w:t>
-      </w:r>
-      <w:proofErr w:type="spellEnd"/>
-      <w:r>
-        <w:rPr>
-          <w:rFonts w:ascii="Consolas" w:hAnsi="Consolas"/>
-          <w:sz w:val="16"/>
-          <w:szCs w:val="18"/>
-        </w:rPr>
-        <w:t xml:space="preserve">  :</w:t>
-      </w:r>
-      <w:proofErr w:type="gramEnd"/>
-      <w:r>
-        <w:rPr>
-          <w:rFonts w:ascii="Consolas" w:hAnsi="Consolas"/>
-          <w:sz w:val="16"/>
-          <w:szCs w:val="18"/>
-        </w:rPr>
-        <w:t xml:space="preserve"> %OSDRIVE%\USERS\TOBY\APPDATA\LOCAL\MICROSOFT\ONEDRIVE\17.3.6816.0313\TELEMETRY.DLL</w:t>
+      <w:r>
+        <w:rPr>
+          <w:rFonts w:ascii="Consolas" w:hAnsi="Consolas"/>
+          <w:sz w:val="16"/>
+          <w:szCs w:val="18"/>
+        </w:rPr>
+        <w:t>OriginalPath  : %OSDRIVE%\USERS\TOBY\APPDATA\LOCAL\MICROSOFT\ONEDRIVE\17.3.6816.0313\TELEMETRY.DLL</w:t>
       </w:r>
     </w:p>
     <w:p>
@@ -1055,41 +653,13 @@
           <w:szCs w:val="18"/>
         </w:rPr>
       </w:pPr>
-      <w:proofErr w:type="spellStart"/>
-      <w:r>
-        <w:rPr>
-          <w:rFonts w:ascii="Consolas" w:hAnsi="Consolas"/>
-          <w:sz w:val="16"/>
-          <w:szCs w:val="18"/>
-        </w:rPr>
-        <w:t>FileName</w:t>
-      </w:r>
-      <w:proofErr w:type="spellEnd"/>
-      <w:r>
-        <w:rPr>
-          <w:rFonts w:ascii="Consolas" w:hAnsi="Consolas"/>
-          <w:sz w:val="16"/>
-          <w:szCs w:val="18"/>
-        </w:rPr>
-        <w:t xml:space="preserve">    </w:t>
-      </w:r>
-      <w:proofErr w:type="gramStart"/>
-      <w:r>
-        <w:rPr>
-          <w:rFonts w:ascii="Consolas" w:hAnsi="Consolas"/>
-          <w:sz w:val="16"/>
-          <w:szCs w:val="18"/>
-        </w:rPr>
-        <w:t xml:space="preserve">  :</w:t>
-      </w:r>
-      <w:proofErr w:type="gramEnd"/>
-      <w:r>
-        <w:rPr>
-          <w:rFonts w:ascii="Consolas" w:hAnsi="Consolas"/>
-          <w:sz w:val="16"/>
-          <w:szCs w:val="18"/>
-        </w:rPr>
-        <w:t xml:space="preserve"> TELEMETRY.DLL</w:t>
+      <w:r>
+        <w:rPr>
+          <w:rFonts w:ascii="Consolas" w:hAnsi="Consolas"/>
+          <w:sz w:val="16"/>
+          <w:szCs w:val="18"/>
+        </w:rPr>
+        <w:t>FileName      : TELEMETRY.DLL</w:t>
       </w:r>
     </w:p>
     <w:p>
@@ -1102,41 +672,13 @@
           <w:szCs w:val="18"/>
         </w:rPr>
       </w:pPr>
-      <w:proofErr w:type="spellStart"/>
-      <w:r>
-        <w:rPr>
-          <w:rFonts w:ascii="Consolas" w:hAnsi="Consolas"/>
-          <w:sz w:val="16"/>
-          <w:szCs w:val="18"/>
-        </w:rPr>
-        <w:t>FileType</w:t>
-      </w:r>
-      <w:proofErr w:type="spellEnd"/>
-      <w:r>
-        <w:rPr>
-          <w:rFonts w:ascii="Consolas" w:hAnsi="Consolas"/>
-          <w:sz w:val="16"/>
-          <w:szCs w:val="18"/>
-        </w:rPr>
-        <w:t xml:space="preserve">    </w:t>
-      </w:r>
-      <w:proofErr w:type="gramStart"/>
-      <w:r>
-        <w:rPr>
-          <w:rFonts w:ascii="Consolas" w:hAnsi="Consolas"/>
-          <w:sz w:val="16"/>
-          <w:szCs w:val="18"/>
-        </w:rPr>
-        <w:t xml:space="preserve">  :</w:t>
-      </w:r>
-      <w:proofErr w:type="gramEnd"/>
-      <w:r>
-        <w:rPr>
-          <w:rFonts w:ascii="Consolas" w:hAnsi="Consolas"/>
-          <w:sz w:val="16"/>
-          <w:szCs w:val="18"/>
-        </w:rPr>
-        <w:t xml:space="preserve"> DLL</w:t>
+      <w:r>
+        <w:rPr>
+          <w:rFonts w:ascii="Consolas" w:hAnsi="Consolas"/>
+          <w:sz w:val="16"/>
+          <w:szCs w:val="18"/>
+        </w:rPr>
+        <w:t>FileType      : DLL</w:t>
       </w:r>
     </w:p>
     <w:p>
@@ -1149,33 +691,13 @@
           <w:szCs w:val="18"/>
         </w:rPr>
       </w:pPr>
-      <w:proofErr w:type="spellStart"/>
-      <w:proofErr w:type="gramStart"/>
-      <w:r>
-        <w:rPr>
-          <w:rFonts w:ascii="Consolas" w:hAnsi="Consolas"/>
-          <w:sz w:val="16"/>
-          <w:szCs w:val="18"/>
-        </w:rPr>
-        <w:t>PublisherName</w:t>
-      </w:r>
-      <w:proofErr w:type="spellEnd"/>
-      <w:r>
-        <w:rPr>
-          <w:rFonts w:ascii="Consolas" w:hAnsi="Consolas"/>
-          <w:sz w:val="16"/>
-          <w:szCs w:val="18"/>
-        </w:rPr>
-        <w:t xml:space="preserve"> :</w:t>
-      </w:r>
-      <w:proofErr w:type="gramEnd"/>
-      <w:r>
-        <w:rPr>
-          <w:rFonts w:ascii="Consolas" w:hAnsi="Consolas"/>
-          <w:sz w:val="16"/>
-          <w:szCs w:val="18"/>
-        </w:rPr>
-        <w:t xml:space="preserve"> -</w:t>
+      <w:r>
+        <w:rPr>
+          <w:rFonts w:ascii="Consolas" w:hAnsi="Consolas"/>
+          <w:sz w:val="16"/>
+          <w:szCs w:val="18"/>
+        </w:rPr>
+        <w:t>PublisherName : -</w:t>
       </w:r>
     </w:p>
     <w:p>
@@ -1194,18 +716,8 @@
           <w:sz w:val="16"/>
           <w:szCs w:val="18"/>
         </w:rPr>
-        <w:t xml:space="preserve">ProductName </w:t>
-      </w:r>
-      <w:proofErr w:type="gramStart"/>
-      <w:r>
-        <w:rPr>
-          <w:rFonts w:ascii="Consolas" w:hAnsi="Consolas"/>
-          <w:sz w:val="16"/>
-          <w:szCs w:val="18"/>
-        </w:rPr>
-        <w:t xml:space="preserve">  :</w:t>
-      </w:r>
-      <w:proofErr w:type="gramEnd"/>
+        <w:t>ProductName   :</w:t>
+      </w:r>
     </w:p>
     <w:p>
       <w:pPr>
@@ -1217,34 +729,14 @@
           <w:szCs w:val="18"/>
         </w:rPr>
       </w:pPr>
-      <w:proofErr w:type="spellStart"/>
-      <w:r>
-        <w:rPr>
-          <w:rFonts w:ascii="Consolas" w:hAnsi="Consolas"/>
-          <w:sz w:val="16"/>
-          <w:szCs w:val="18"/>
-        </w:rPr>
-        <w:t>BinaryName</w:t>
-      </w:r>
-      <w:proofErr w:type="spellEnd"/>
-      <w:r>
-        <w:rPr>
-          <w:rFonts w:ascii="Consolas" w:hAnsi="Consolas"/>
-          <w:sz w:val="16"/>
-          <w:szCs w:val="18"/>
-        </w:rPr>
-        <w:t xml:space="preserve">  </w:t>
-      </w:r>
-      <w:proofErr w:type="gramStart"/>
-      <w:r>
-        <w:rPr>
-          <w:rFonts w:ascii="Consolas" w:hAnsi="Consolas"/>
-          <w:sz w:val="16"/>
-          <w:szCs w:val="18"/>
-        </w:rPr>
-        <w:t xml:space="preserve">  :</w:t>
-      </w:r>
-      <w:proofErr w:type="gramEnd"/>
+      <w:r>
+        <w:rPr>
+          <w:rFonts w:ascii="Consolas" w:hAnsi="Consolas"/>
+          <w:sz w:val="16"/>
+          <w:szCs w:val="18"/>
+        </w:rPr>
+        <w:t>BinaryName    :</w:t>
+      </w:r>
     </w:p>
     <w:p>
       <w:pPr>
@@ -1256,34 +748,14 @@
           <w:szCs w:val="18"/>
         </w:rPr>
       </w:pPr>
-      <w:proofErr w:type="spellStart"/>
-      <w:r>
-        <w:rPr>
-          <w:rFonts w:ascii="Consolas" w:hAnsi="Consolas"/>
-          <w:sz w:val="16"/>
-          <w:szCs w:val="18"/>
-        </w:rPr>
-        <w:t>FileVersion</w:t>
-      </w:r>
-      <w:proofErr w:type="spellEnd"/>
-      <w:r>
-        <w:rPr>
-          <w:rFonts w:ascii="Consolas" w:hAnsi="Consolas"/>
-          <w:sz w:val="16"/>
-          <w:szCs w:val="18"/>
-        </w:rPr>
-        <w:t xml:space="preserve"> </w:t>
-      </w:r>
-      <w:proofErr w:type="gramStart"/>
-      <w:r>
-        <w:rPr>
-          <w:rFonts w:ascii="Consolas" w:hAnsi="Consolas"/>
-          <w:sz w:val="16"/>
-          <w:szCs w:val="18"/>
-        </w:rPr>
-        <w:t xml:space="preserve">  :</w:t>
-      </w:r>
-      <w:proofErr w:type="gramEnd"/>
+      <w:r>
+        <w:rPr>
+          <w:rFonts w:ascii="Consolas" w:hAnsi="Consolas"/>
+          <w:sz w:val="16"/>
+          <w:szCs w:val="18"/>
+        </w:rPr>
+        <w:t>FileVersion   :</w:t>
+      </w:r>
     </w:p>
     <w:p>
       <w:pPr>
@@ -1301,25 +773,8 @@
           <w:sz w:val="16"/>
           <w:szCs w:val="18"/>
         </w:rPr>
-        <w:t xml:space="preserve">Hash        </w:t>
-      </w:r>
-      <w:proofErr w:type="gramStart"/>
-      <w:r>
-        <w:rPr>
-          <w:rFonts w:ascii="Consolas" w:hAnsi="Consolas"/>
-          <w:sz w:val="16"/>
-          <w:szCs w:val="18"/>
-        </w:rPr>
-        <w:t xml:space="preserve">  :</w:t>
-      </w:r>
-      <w:proofErr w:type="gramEnd"/>
-      <w:r>
-        <w:rPr>
-          <w:rFonts w:ascii="Consolas" w:hAnsi="Consolas"/>
-          <w:sz w:val="16"/>
-          <w:szCs w:val="18"/>
-        </w:rPr>
-        <w:t xml:space="preserve"> 0xB2FD0EC99D98D89CEB30C45D47F5418AA70CCCF78FC22CC3EABEF6F6E67AA17A</w:t>
+        <w:lastRenderedPageBreak/>
+        <w:t>Hash          : 0xB2FD0EC99D98D89CEB30C45D47F5418AA70CCCF78FC22CC3EABEF6F6E67AA17A</w:t>
       </w:r>
     </w:p>
     <w:p>
@@ -1332,41 +787,13 @@
           <w:szCs w:val="18"/>
         </w:rPr>
       </w:pPr>
-      <w:proofErr w:type="spellStart"/>
-      <w:r>
-        <w:rPr>
-          <w:rFonts w:ascii="Consolas" w:hAnsi="Consolas"/>
-          <w:sz w:val="16"/>
-          <w:szCs w:val="18"/>
-        </w:rPr>
-        <w:t>UserSID</w:t>
-      </w:r>
-      <w:proofErr w:type="spellEnd"/>
-      <w:r>
-        <w:rPr>
-          <w:rFonts w:ascii="Consolas" w:hAnsi="Consolas"/>
-          <w:sz w:val="16"/>
-          <w:szCs w:val="18"/>
-        </w:rPr>
-        <w:t xml:space="preserve">     </w:t>
-      </w:r>
-      <w:proofErr w:type="gramStart"/>
-      <w:r>
-        <w:rPr>
-          <w:rFonts w:ascii="Consolas" w:hAnsi="Consolas"/>
-          <w:sz w:val="16"/>
-          <w:szCs w:val="18"/>
-        </w:rPr>
-        <w:t xml:space="preserve">  :</w:t>
-      </w:r>
-      <w:proofErr w:type="gramEnd"/>
-      <w:r>
-        <w:rPr>
-          <w:rFonts w:ascii="Consolas" w:hAnsi="Consolas"/>
-          <w:sz w:val="16"/>
-          <w:szCs w:val="18"/>
-        </w:rPr>
-        <w:t xml:space="preserve"> S-1-5-21-3841777977-1772892211-860544140-1002</w:t>
+      <w:r>
+        <w:rPr>
+          <w:rFonts w:ascii="Consolas" w:hAnsi="Consolas"/>
+          <w:sz w:val="16"/>
+          <w:szCs w:val="18"/>
+        </w:rPr>
+        <w:t>UserSID       : S-1-5-21-3841777977-1772892211-860544140-1002</w:t>
       </w:r>
     </w:p>
     <w:p>
@@ -1379,41 +806,13 @@
           <w:szCs w:val="18"/>
         </w:rPr>
       </w:pPr>
-      <w:proofErr w:type="spellStart"/>
-      <w:r>
-        <w:rPr>
-          <w:rFonts w:ascii="Consolas" w:hAnsi="Consolas"/>
-          <w:sz w:val="16"/>
-          <w:szCs w:val="18"/>
-        </w:rPr>
-        <w:t>UserName</w:t>
-      </w:r>
-      <w:proofErr w:type="spellEnd"/>
-      <w:r>
-        <w:rPr>
-          <w:rFonts w:ascii="Consolas" w:hAnsi="Consolas"/>
-          <w:sz w:val="16"/>
-          <w:szCs w:val="18"/>
-        </w:rPr>
-        <w:t xml:space="preserve">    </w:t>
-      </w:r>
-      <w:proofErr w:type="gramStart"/>
-      <w:r>
-        <w:rPr>
-          <w:rFonts w:ascii="Consolas" w:hAnsi="Consolas"/>
-          <w:sz w:val="16"/>
-          <w:szCs w:val="18"/>
-        </w:rPr>
-        <w:t xml:space="preserve">  :</w:t>
-      </w:r>
-      <w:proofErr w:type="gramEnd"/>
-      <w:r>
-        <w:rPr>
-          <w:rFonts w:ascii="Consolas" w:hAnsi="Consolas"/>
-          <w:sz w:val="16"/>
-          <w:szCs w:val="18"/>
-        </w:rPr>
-        <w:t xml:space="preserve"> DESKTOP-L0DMFHV\Toby</w:t>
+      <w:r>
+        <w:rPr>
+          <w:rFonts w:ascii="Consolas" w:hAnsi="Consolas"/>
+          <w:sz w:val="16"/>
+          <w:szCs w:val="18"/>
+        </w:rPr>
+        <w:t>UserName      : DESKTOP-L0DMFHV\Toby</w:t>
       </w:r>
     </w:p>
     <w:p>
@@ -1426,41 +825,13 @@
           <w:szCs w:val="18"/>
         </w:rPr>
       </w:pPr>
-      <w:proofErr w:type="spellStart"/>
-      <w:r>
-        <w:rPr>
-          <w:rFonts w:ascii="Consolas" w:hAnsi="Consolas"/>
-          <w:sz w:val="16"/>
-          <w:szCs w:val="18"/>
-        </w:rPr>
-        <w:t>MachineName</w:t>
-      </w:r>
-      <w:proofErr w:type="spellEnd"/>
-      <w:r>
-        <w:rPr>
-          <w:rFonts w:ascii="Consolas" w:hAnsi="Consolas"/>
-          <w:sz w:val="16"/>
-          <w:szCs w:val="18"/>
-        </w:rPr>
-        <w:t xml:space="preserve"> </w:t>
-      </w:r>
-      <w:proofErr w:type="gramStart"/>
-      <w:r>
-        <w:rPr>
-          <w:rFonts w:ascii="Consolas" w:hAnsi="Consolas"/>
-          <w:sz w:val="16"/>
-          <w:szCs w:val="18"/>
-        </w:rPr>
-        <w:t xml:space="preserve">  :</w:t>
-      </w:r>
-      <w:proofErr w:type="gramEnd"/>
-      <w:r>
-        <w:rPr>
-          <w:rFonts w:ascii="Consolas" w:hAnsi="Consolas"/>
-          <w:sz w:val="16"/>
-          <w:szCs w:val="18"/>
-        </w:rPr>
-        <w:t xml:space="preserve"> DESKTOP-L0DMFHV</w:t>
+      <w:r>
+        <w:rPr>
+          <w:rFonts w:ascii="Consolas" w:hAnsi="Consolas"/>
+          <w:sz w:val="16"/>
+          <w:szCs w:val="18"/>
+        </w:rPr>
+        <w:t>MachineName   : DESKTOP-L0DMFHV</w:t>
       </w:r>
     </w:p>
     <w:p>
@@ -1473,41 +844,13 @@
           <w:szCs w:val="18"/>
         </w:rPr>
       </w:pPr>
-      <w:proofErr w:type="spellStart"/>
-      <w:r>
-        <w:rPr>
-          <w:rFonts w:ascii="Consolas" w:hAnsi="Consolas"/>
-          <w:sz w:val="16"/>
-          <w:szCs w:val="18"/>
-        </w:rPr>
-        <w:t>EventTime</w:t>
-      </w:r>
-      <w:proofErr w:type="spellEnd"/>
-      <w:r>
-        <w:rPr>
-          <w:rFonts w:ascii="Consolas" w:hAnsi="Consolas"/>
-          <w:sz w:val="16"/>
-          <w:szCs w:val="18"/>
-        </w:rPr>
-        <w:t xml:space="preserve">   </w:t>
-      </w:r>
-      <w:proofErr w:type="gramStart"/>
-      <w:r>
-        <w:rPr>
-          <w:rFonts w:ascii="Consolas" w:hAnsi="Consolas"/>
-          <w:sz w:val="16"/>
-          <w:szCs w:val="18"/>
-        </w:rPr>
-        <w:t xml:space="preserve">  :</w:t>
-      </w:r>
-      <w:proofErr w:type="gramEnd"/>
-      <w:r>
-        <w:rPr>
-          <w:rFonts w:ascii="Consolas" w:hAnsi="Consolas"/>
-          <w:sz w:val="16"/>
-          <w:szCs w:val="18"/>
-        </w:rPr>
-        <w:t xml:space="preserve"> 2018-06-25T09:46:18.7067597</w:t>
+      <w:r>
+        <w:rPr>
+          <w:rFonts w:ascii="Consolas" w:hAnsi="Consolas"/>
+          <w:sz w:val="16"/>
+          <w:szCs w:val="18"/>
+        </w:rPr>
+        <w:t>EventTime     : 2018-06-25T09:46:18.7067597</w:t>
       </w:r>
     </w:p>
     <w:p>
@@ -1526,25 +869,7 @@
           <w:sz w:val="16"/>
           <w:szCs w:val="18"/>
         </w:rPr>
-        <w:t xml:space="preserve">PID         </w:t>
-      </w:r>
-      <w:proofErr w:type="gramStart"/>
-      <w:r>
-        <w:rPr>
-          <w:rFonts w:ascii="Consolas" w:hAnsi="Consolas"/>
-          <w:sz w:val="16"/>
-          <w:szCs w:val="18"/>
-        </w:rPr>
-        <w:t xml:space="preserve">  :</w:t>
-      </w:r>
-      <w:proofErr w:type="gramEnd"/>
-      <w:r>
-        <w:rPr>
-          <w:rFonts w:ascii="Consolas" w:hAnsi="Consolas"/>
-          <w:sz w:val="16"/>
-          <w:szCs w:val="18"/>
-        </w:rPr>
-        <w:t xml:space="preserve"> 3476</w:t>
+        <w:t>PID           : 3476</w:t>
       </w:r>
     </w:p>
     <w:p>
@@ -1557,41 +882,13 @@
           <w:szCs w:val="18"/>
         </w:rPr>
       </w:pPr>
-      <w:proofErr w:type="spellStart"/>
-      <w:r>
-        <w:rPr>
-          <w:rFonts w:ascii="Consolas" w:hAnsi="Consolas"/>
-          <w:sz w:val="16"/>
-          <w:szCs w:val="18"/>
-        </w:rPr>
-        <w:t>EventType</w:t>
-      </w:r>
-      <w:proofErr w:type="spellEnd"/>
-      <w:r>
-        <w:rPr>
-          <w:rFonts w:ascii="Consolas" w:hAnsi="Consolas"/>
-          <w:sz w:val="16"/>
-          <w:szCs w:val="18"/>
-        </w:rPr>
-        <w:t xml:space="preserve">   </w:t>
-      </w:r>
-      <w:proofErr w:type="gramStart"/>
-      <w:r>
-        <w:rPr>
-          <w:rFonts w:ascii="Consolas" w:hAnsi="Consolas"/>
-          <w:sz w:val="16"/>
-          <w:szCs w:val="18"/>
-        </w:rPr>
-        <w:t xml:space="preserve">  :</w:t>
-      </w:r>
-      <w:proofErr w:type="gramEnd"/>
-      <w:r>
-        <w:rPr>
-          <w:rFonts w:ascii="Consolas" w:hAnsi="Consolas"/>
-          <w:sz w:val="16"/>
-          <w:szCs w:val="18"/>
-        </w:rPr>
-        <w:t xml:space="preserve"> Error</w:t>
+      <w:r>
+        <w:rPr>
+          <w:rFonts w:ascii="Consolas" w:hAnsi="Consolas"/>
+          <w:sz w:val="16"/>
+          <w:szCs w:val="18"/>
+        </w:rPr>
+        <w:t>EventType     : Error</w:t>
       </w:r>
     </w:p>
     <w:p/>
@@ -1600,15 +897,7 @@
         <w:t xml:space="preserve">However, </w:t>
       </w:r>
       <w:r>
-        <w:t>Test-</w:t>
-      </w:r>
-      <w:proofErr w:type="spellStart"/>
-      <w:r>
-        <w:t>AppLockerPolicy</w:t>
-      </w:r>
-      <w:proofErr w:type="spellEnd"/>
-      <w:r>
-        <w:t xml:space="preserve"> says </w:t>
+        <w:t xml:space="preserve">Test-AppLockerPolicy says </w:t>
       </w:r>
       <w:r>
         <w:t>that current policy</w:t>
@@ -1645,61 +934,7 @@
           <w:sz w:val="16"/>
           <w:szCs w:val="18"/>
         </w:rPr>
-        <w:t>PS C:\&gt; Test-</w:t>
-      </w:r>
-      <w:proofErr w:type="spellStart"/>
-      <w:r>
-        <w:rPr>
-          <w:rFonts w:ascii="Consolas" w:hAnsi="Consolas"/>
-          <w:sz w:val="16"/>
-          <w:szCs w:val="18"/>
-        </w:rPr>
-        <w:t>AppLockerPolicy</w:t>
-      </w:r>
-      <w:proofErr w:type="spellEnd"/>
-      <w:r>
-        <w:rPr>
-          <w:rFonts w:ascii="Consolas" w:hAnsi="Consolas"/>
-          <w:sz w:val="16"/>
-          <w:szCs w:val="18"/>
-        </w:rPr>
-        <w:t xml:space="preserve"> -</w:t>
-      </w:r>
-      <w:proofErr w:type="spellStart"/>
-      <w:r>
-        <w:rPr>
-          <w:rFonts w:ascii="Consolas" w:hAnsi="Consolas"/>
-          <w:sz w:val="16"/>
-          <w:szCs w:val="18"/>
-        </w:rPr>
-        <w:t>PolicyObject</w:t>
-      </w:r>
-      <w:proofErr w:type="spellEnd"/>
-      <w:r>
-        <w:rPr>
-          <w:rFonts w:ascii="Consolas" w:hAnsi="Consolas"/>
-          <w:sz w:val="16"/>
-          <w:szCs w:val="18"/>
-        </w:rPr>
-        <w:t xml:space="preserve"> (Get-</w:t>
-      </w:r>
-      <w:proofErr w:type="spellStart"/>
-      <w:r>
-        <w:rPr>
-          <w:rFonts w:ascii="Consolas" w:hAnsi="Consolas"/>
-          <w:sz w:val="16"/>
-          <w:szCs w:val="18"/>
-        </w:rPr>
-        <w:t>AppLockerPolicy</w:t>
-      </w:r>
-      <w:proofErr w:type="spellEnd"/>
-      <w:r>
-        <w:rPr>
-          <w:rFonts w:ascii="Consolas" w:hAnsi="Consolas"/>
-          <w:sz w:val="16"/>
-          <w:szCs w:val="18"/>
-        </w:rPr>
-        <w:t xml:space="preserve"> -Effective) -Path "C:\Users\Toby\AppData\Local\Microsoft\OneDrive\17.3.6816.0313\Telemetry.dll" | Format-List *</w:t>
+        <w:t>PS C:\&gt; Test-AppLockerPolicy -PolicyObject (Get-AppLockerPolicy -Effective) -Path "C:\Users\Toby\AppData\Local\Microsoft\OneDrive\17.3.6816.0313\Telemetry.dll" | Format-List *</w:t>
       </w:r>
     </w:p>
     <w:p>
@@ -1723,41 +958,13 @@
           <w:szCs w:val="18"/>
         </w:rPr>
       </w:pPr>
-      <w:proofErr w:type="spellStart"/>
-      <w:r>
-        <w:rPr>
-          <w:rFonts w:ascii="Consolas" w:hAnsi="Consolas"/>
-          <w:sz w:val="16"/>
-          <w:szCs w:val="18"/>
-        </w:rPr>
-        <w:t>FilePath</w:t>
-      </w:r>
-      <w:proofErr w:type="spellEnd"/>
-      <w:r>
-        <w:rPr>
-          <w:rFonts w:ascii="Consolas" w:hAnsi="Consolas"/>
-          <w:sz w:val="16"/>
-          <w:szCs w:val="18"/>
-        </w:rPr>
-        <w:t xml:space="preserve">     </w:t>
-      </w:r>
-      <w:proofErr w:type="gramStart"/>
-      <w:r>
-        <w:rPr>
-          <w:rFonts w:ascii="Consolas" w:hAnsi="Consolas"/>
-          <w:sz w:val="16"/>
-          <w:szCs w:val="18"/>
-        </w:rPr>
-        <w:t xml:space="preserve">  :</w:t>
-      </w:r>
-      <w:proofErr w:type="gramEnd"/>
-      <w:r>
-        <w:rPr>
-          <w:rFonts w:ascii="Consolas" w:hAnsi="Consolas"/>
-          <w:sz w:val="16"/>
-          <w:szCs w:val="18"/>
-        </w:rPr>
-        <w:t xml:space="preserve"> C:\Users\Toby\AppData\Local\Microsoft\OneDrive\17.3.6816.0313\Telemetry.dll</w:t>
+      <w:r>
+        <w:rPr>
+          <w:rFonts w:ascii="Consolas" w:hAnsi="Consolas"/>
+          <w:sz w:val="16"/>
+          <w:szCs w:val="18"/>
+        </w:rPr>
+        <w:t>FilePath       : C:\Users\Toby\AppData\Local\Microsoft\OneDrive\17.3.6816.0313\Telemetry.dll</w:t>
       </w:r>
     </w:p>
     <w:p>
@@ -1770,33 +977,13 @@
           <w:szCs w:val="18"/>
         </w:rPr>
       </w:pPr>
-      <w:proofErr w:type="spellStart"/>
-      <w:proofErr w:type="gramStart"/>
-      <w:r>
-        <w:rPr>
-          <w:rFonts w:ascii="Consolas" w:hAnsi="Consolas"/>
-          <w:sz w:val="16"/>
-          <w:szCs w:val="18"/>
-        </w:rPr>
-        <w:t>PolicyDecision</w:t>
-      </w:r>
-      <w:proofErr w:type="spellEnd"/>
-      <w:r>
-        <w:rPr>
-          <w:rFonts w:ascii="Consolas" w:hAnsi="Consolas"/>
-          <w:sz w:val="16"/>
-          <w:szCs w:val="18"/>
-        </w:rPr>
-        <w:t xml:space="preserve"> :</w:t>
-      </w:r>
-      <w:proofErr w:type="gramEnd"/>
-      <w:r>
-        <w:rPr>
-          <w:rFonts w:ascii="Consolas" w:hAnsi="Consolas"/>
-          <w:sz w:val="16"/>
-          <w:szCs w:val="18"/>
-        </w:rPr>
-        <w:t xml:space="preserve"> Allowed</w:t>
+      <w:r>
+        <w:rPr>
+          <w:rFonts w:ascii="Consolas" w:hAnsi="Consolas"/>
+          <w:sz w:val="16"/>
+          <w:szCs w:val="18"/>
+        </w:rPr>
+        <w:t>PolicyDecision : Allowed</w:t>
       </w:r>
     </w:p>
     <w:p>
@@ -1809,41 +996,13 @@
           <w:szCs w:val="18"/>
         </w:rPr>
       </w:pPr>
-      <w:proofErr w:type="spellStart"/>
-      <w:r>
-        <w:rPr>
-          <w:rFonts w:ascii="Consolas" w:hAnsi="Consolas"/>
-          <w:sz w:val="16"/>
-          <w:szCs w:val="18"/>
-        </w:rPr>
-        <w:t>MatchingRule</w:t>
-      </w:r>
-      <w:proofErr w:type="spellEnd"/>
-      <w:r>
-        <w:rPr>
-          <w:rFonts w:ascii="Consolas" w:hAnsi="Consolas"/>
-          <w:sz w:val="16"/>
-          <w:szCs w:val="18"/>
-        </w:rPr>
-        <w:t xml:space="preserve"> </w:t>
-      </w:r>
-      <w:proofErr w:type="gramStart"/>
-      <w:r>
-        <w:rPr>
-          <w:rFonts w:ascii="Consolas" w:hAnsi="Consolas"/>
-          <w:sz w:val="16"/>
-          <w:szCs w:val="18"/>
-        </w:rPr>
-        <w:t xml:space="preserve">  :</w:t>
-      </w:r>
-      <w:proofErr w:type="gramEnd"/>
-      <w:r>
-        <w:rPr>
-          <w:rFonts w:ascii="Consolas" w:hAnsi="Consolas"/>
-          <w:sz w:val="16"/>
-          <w:szCs w:val="18"/>
-        </w:rPr>
-        <w:t xml:space="preserve"> Microsoft OneDrive (partial): Signer/product rule for O=MICROSOFT CORPORATION, L=REDMOND, S=WASHINGTON, C=US/MICROSOFT ONEDRIVE</w:t>
+      <w:r>
+        <w:rPr>
+          <w:rFonts w:ascii="Consolas" w:hAnsi="Consolas"/>
+          <w:sz w:val="16"/>
+          <w:szCs w:val="18"/>
+        </w:rPr>
+        <w:t>MatchingRule   : Microsoft OneDrive (partial): Signer/product rule for O=MICROSOFT CORPORATION, L=REDMOND, S=WASHINGTON, C=US/MICROSOFT ONEDRIVE</w:t>
       </w:r>
     </w:p>
     <w:p/>
@@ -1871,16 +1030,7 @@
           <w:sz w:val="16"/>
           <w:szCs w:val="18"/>
         </w:rPr>
-        <w:t>copy .\Telemetry.dll .\</w:t>
-      </w:r>
-      <w:proofErr w:type="spellStart"/>
-      <w:r>
-        <w:rPr>
-          <w:rFonts w:ascii="Consolas" w:hAnsi="Consolas"/>
-          <w:sz w:val="16"/>
-          <w:szCs w:val="18"/>
-        </w:rPr>
-        <w:t>Workaround.</w:t>
+        <w:t>copy .\Telemetry.dll .\Workaround.</w:t>
       </w:r>
       <w:r>
         <w:rPr>
@@ -1890,7 +1040,6 @@
         </w:rPr>
         <w:t>file</w:t>
       </w:r>
-      <w:proofErr w:type="spellEnd"/>
     </w:p>
     <w:p>
       <w:pPr>
@@ -1927,16 +1076,7 @@
           <w:sz w:val="16"/>
           <w:szCs w:val="18"/>
         </w:rPr>
-        <w:t>ren .\</w:t>
-      </w:r>
-      <w:proofErr w:type="spellStart"/>
-      <w:r>
-        <w:rPr>
-          <w:rFonts w:ascii="Consolas" w:hAnsi="Consolas"/>
-          <w:sz w:val="16"/>
-          <w:szCs w:val="18"/>
-        </w:rPr>
-        <w:t>Workaround.</w:t>
+        <w:t>ren .\Workaround.</w:t>
       </w:r>
       <w:r>
         <w:rPr>
@@ -1946,7 +1086,6 @@
         </w:rPr>
         <w:t>file</w:t>
       </w:r>
-      <w:proofErr w:type="spellEnd"/>
       <w:r>
         <w:rPr>
           <w:rFonts w:ascii="Consolas" w:hAnsi="Consolas"/>
@@ -1958,6 +1097,7 @@
     </w:p>
     <w:p/>
     <w:p>
+      <w:commentRangeStart w:id="1"/>
       <w:r>
         <w:rPr>
           <w:b/>
@@ -1980,7 +1120,17 @@
         <w:t xml:space="preserve">“unsigned” </w:t>
       </w:r>
       <w:r>
-        <w:t>results. Note however that this may cause performance degradation. To disable the result caching, configure the following registry value</w:t>
+        <w:t xml:space="preserve">results. Note </w:t>
+      </w:r>
+      <w:commentRangeEnd w:id="1"/>
+      <w:r>
+        <w:rPr>
+          <w:rStyle w:val="CommentReference"/>
+        </w:rPr>
+        <w:commentReference w:id="1"/>
+      </w:r>
+      <w:r>
+        <w:t>however that this may cause performance degradation. To disable the result caching, configure the following registry value</w:t>
       </w:r>
       <w:r>
         <w:t>, and then reboot the computer</w:t>
@@ -2005,25 +1155,7 @@
           <w:sz w:val="16"/>
           <w:szCs w:val="18"/>
         </w:rPr>
-        <w:t>[HKEY_LOCAL_MACHINE\System\CurrentControlSet\Control\</w:t>
-      </w:r>
-      <w:proofErr w:type="spellStart"/>
-      <w:r>
-        <w:rPr>
-          <w:rFonts w:ascii="Consolas" w:hAnsi="Consolas"/>
-          <w:sz w:val="16"/>
-          <w:szCs w:val="18"/>
-        </w:rPr>
-        <w:t>Appid</w:t>
-      </w:r>
-      <w:proofErr w:type="spellEnd"/>
-      <w:r>
-        <w:rPr>
-          <w:rFonts w:ascii="Consolas" w:hAnsi="Consolas"/>
-          <w:sz w:val="16"/>
-          <w:szCs w:val="18"/>
-        </w:rPr>
-        <w:t>]</w:t>
+        <w:t>[HKEY_LOCAL_MACHINE\System\CurrentControlSet\Control\Appid]</w:t>
       </w:r>
     </w:p>
     <w:p>
@@ -2042,25 +1174,7 @@
           <w:sz w:val="16"/>
           <w:szCs w:val="18"/>
         </w:rPr>
-        <w:t>"</w:t>
-      </w:r>
-      <w:proofErr w:type="spellStart"/>
-      <w:r>
-        <w:rPr>
-          <w:rFonts w:ascii="Consolas" w:hAnsi="Consolas"/>
-          <w:sz w:val="16"/>
-          <w:szCs w:val="18"/>
-        </w:rPr>
-        <w:t>IgnoreCacheUnsignedFiles</w:t>
-      </w:r>
-      <w:proofErr w:type="spellEnd"/>
-      <w:r>
-        <w:rPr>
-          <w:rFonts w:ascii="Consolas" w:hAnsi="Consolas"/>
-          <w:sz w:val="16"/>
-          <w:szCs w:val="18"/>
-        </w:rPr>
-        <w:t>"=dword:</w:t>
+        <w:t>"IgnoreCacheUnsignedFiles"=dword:</w:t>
       </w:r>
       <w:r>
         <w:rPr>
@@ -2085,7 +1199,6 @@
         <w:pStyle w:val="Heading3"/>
       </w:pPr>
       <w:r>
-        <w:lastRenderedPageBreak/>
         <w:t>Intel batch files</w:t>
       </w:r>
     </w:p>
@@ -2137,7 +1250,7 @@
       </w:r>
     </w:p>
     <w:p>
-      <w:hyperlink r:id="rId11" w:history="1">
+      <w:hyperlink r:id="rId14" w:history="1">
         <w:r>
           <w:rPr>
             <w:rStyle w:val="Hyperlink"/>
@@ -2152,7 +1265,7 @@
       </w:r>
     </w:p>
     <w:p>
-      <w:hyperlink r:id="rId12" w:history="1">
+      <w:hyperlink r:id="rId15" w:history="1">
         <w:r>
           <w:rPr>
             <w:rStyle w:val="Hyperlink"/>
@@ -2172,6 +1285,47 @@
     </w:sectPr>
   </w:body>
 </w:document>
+</file>
+
+<file path=word/comments.xml><?xml version="1.0" encoding="utf-8"?>
+<w:comments xmlns:wpc="http://schemas.microsoft.com/office/word/2010/wordprocessingCanvas" xmlns:cx="http://schemas.microsoft.com/office/drawing/2014/chartex" xmlns:cx1="http://schemas.microsoft.com/office/drawing/2015/9/8/chartex" xmlns:cx2="http://schemas.microsoft.com/office/drawing/2015/10/21/chartex" xmlns:cx3="http://schemas.microsoft.com/office/drawing/2016/5/9/chartex" xmlns:cx4="http://schemas.microsoft.com/office/drawing/2016/5/10/chartex" xmlns:cx5="http://schemas.microsoft.com/office/drawing/2016/5/11/chartex" xmlns:cx6="http://schemas.microsoft.com/office/drawing/2016/5/12/chartex" xmlns:cx7="http://schemas.microsoft.com/office/drawing/2016/5/13/chartex" xmlns:cx8="http://schemas.microsoft.com/office/drawing/2016/5/14/chartex" xmlns:mc="http://schemas.openxmlformats.org/markup-compatibility/2006" xmlns:aink="http://schemas.microsoft.com/office/drawing/2016/ink" xmlns:am3d="http://schemas.microsoft.com/office/drawing/2017/model3d" xmlns:o="urn:schemas-microsoft-com:office:office" xmlns:r="http://schemas.openxmlformats.org/officeDocument/2006/relationships" xmlns:m="http://schemas.openxmlformats.org/officeDocument/2006/math" xmlns:v="urn:schemas-microsoft-com:vml" xmlns:wp14="http://schemas.microsoft.com/office/word/2010/wordprocessingDrawing" xmlns:wp="http://schemas.openxmlformats.org/drawingml/2006/wordprocessingDrawing" xmlns:w10="urn:schemas-microsoft-com:office:word" xmlns:w="http://schemas.openxmlformats.org/wordprocessingml/2006/main" xmlns:w14="http://schemas.microsoft.com/office/word/2010/wordml" xmlns:w15="http://schemas.microsoft.com/office/word/2012/wordml" xmlns:w16cid="http://schemas.microsoft.com/office/word/2016/wordml/cid" xmlns:w16se="http://schemas.microsoft.com/office/word/2015/wordml/symex" xmlns:wpg="http://schemas.microsoft.com/office/word/2010/wordprocessingGroup" xmlns:wpi="http://schemas.microsoft.com/office/word/2010/wordprocessingInk" xmlns:wne="http://schemas.microsoft.com/office/word/2006/wordml" xmlns:wps="http://schemas.microsoft.com/office/word/2010/wordprocessingShape" mc:Ignorable="w14 w15 w16se w16cid wp14">
+  <w:comment w:id="1" w:author="Aaron Margosis" w:date="2019-03-12T12:49:00Z" w:initials="AM">
+    <w:p>
+      <w:pPr>
+        <w:pStyle w:val="CommentText"/>
+      </w:pPr>
+      <w:r>
+        <w:rPr>
+          <w:rStyle w:val="CommentReference"/>
+        </w:rPr>
+        <w:annotationRef/>
+      </w:r>
+      <w:r>
+        <w:t>This might not cause significant perf hit</w:t>
+      </w:r>
+    </w:p>
+    <w:p>
+      <w:pPr>
+        <w:pStyle w:val="CommentText"/>
+      </w:pPr>
+      <w:r>
+        <w:t>Actually it can. Quite a lot.</w:t>
+      </w:r>
+    </w:p>
+  </w:comment>
+</w:comments>
+</file>
+
+<file path=word/commentsExtended.xml><?xml version="1.0" encoding="utf-8"?>
+<w15:commentsEx xmlns:wpc="http://schemas.microsoft.com/office/word/2010/wordprocessingCanvas" xmlns:cx="http://schemas.microsoft.com/office/drawing/2014/chartex" xmlns:cx1="http://schemas.microsoft.com/office/drawing/2015/9/8/chartex" xmlns:cx2="http://schemas.microsoft.com/office/drawing/2015/10/21/chartex" xmlns:cx3="http://schemas.microsoft.com/office/drawing/2016/5/9/chartex" xmlns:cx4="http://schemas.microsoft.com/office/drawing/2016/5/10/chartex" xmlns:cx5="http://schemas.microsoft.com/office/drawing/2016/5/11/chartex" xmlns:cx6="http://schemas.microsoft.com/office/drawing/2016/5/12/chartex" xmlns:cx7="http://schemas.microsoft.com/office/drawing/2016/5/13/chartex" xmlns:cx8="http://schemas.microsoft.com/office/drawing/2016/5/14/chartex" xmlns:mc="http://schemas.openxmlformats.org/markup-compatibility/2006" xmlns:aink="http://schemas.microsoft.com/office/drawing/2016/ink" xmlns:am3d="http://schemas.microsoft.com/office/drawing/2017/model3d" xmlns:o="urn:schemas-microsoft-com:office:office" xmlns:r="http://schemas.openxmlformats.org/officeDocument/2006/relationships" xmlns:m="http://schemas.openxmlformats.org/officeDocument/2006/math" xmlns:v="urn:schemas-microsoft-com:vml" xmlns:wp14="http://schemas.microsoft.com/office/word/2010/wordprocessingDrawing" xmlns:wp="http://schemas.openxmlformats.org/drawingml/2006/wordprocessingDrawing" xmlns:w10="urn:schemas-microsoft-com:office:word" xmlns:w="http://schemas.openxmlformats.org/wordprocessingml/2006/main" xmlns:w14="http://schemas.microsoft.com/office/word/2010/wordml" xmlns:w15="http://schemas.microsoft.com/office/word/2012/wordml" xmlns:w16cid="http://schemas.microsoft.com/office/word/2016/wordml/cid" xmlns:w16se="http://schemas.microsoft.com/office/word/2015/wordml/symex" xmlns:wpg="http://schemas.microsoft.com/office/word/2010/wordprocessingGroup" xmlns:wpi="http://schemas.microsoft.com/office/word/2010/wordprocessingInk" xmlns:wne="http://schemas.microsoft.com/office/word/2006/wordml" xmlns:wps="http://schemas.microsoft.com/office/word/2010/wordprocessingShape" mc:Ignorable="w14 w15 w16se w16cid wp14">
+  <w15:commentEx w15:paraId="2223B6C2" w15:done="0"/>
+</w15:commentsEx>
+</file>
+
+<file path=word/commentsIds.xml><?xml version="1.0" encoding="utf-8"?>
+<w16cid:commentsIds xmlns:wpc="http://schemas.microsoft.com/office/word/2010/wordprocessingCanvas" xmlns:cx="http://schemas.microsoft.com/office/drawing/2014/chartex" xmlns:cx1="http://schemas.microsoft.com/office/drawing/2015/9/8/chartex" xmlns:cx2="http://schemas.microsoft.com/office/drawing/2015/10/21/chartex" xmlns:cx3="http://schemas.microsoft.com/office/drawing/2016/5/9/chartex" xmlns:cx4="http://schemas.microsoft.com/office/drawing/2016/5/10/chartex" xmlns:cx5="http://schemas.microsoft.com/office/drawing/2016/5/11/chartex" xmlns:cx6="http://schemas.microsoft.com/office/drawing/2016/5/12/chartex" xmlns:cx7="http://schemas.microsoft.com/office/drawing/2016/5/13/chartex" xmlns:cx8="http://schemas.microsoft.com/office/drawing/2016/5/14/chartex" xmlns:mc="http://schemas.openxmlformats.org/markup-compatibility/2006" xmlns:aink="http://schemas.microsoft.com/office/drawing/2016/ink" xmlns:am3d="http://schemas.microsoft.com/office/drawing/2017/model3d" xmlns:o="urn:schemas-microsoft-com:office:office" xmlns:r="http://schemas.openxmlformats.org/officeDocument/2006/relationships" xmlns:m="http://schemas.openxmlformats.org/officeDocument/2006/math" xmlns:v="urn:schemas-microsoft-com:vml" xmlns:wp14="http://schemas.microsoft.com/office/word/2010/wordprocessingDrawing" xmlns:wp="http://schemas.openxmlformats.org/drawingml/2006/wordprocessingDrawing" xmlns:w10="urn:schemas-microsoft-com:office:word" xmlns:w="http://schemas.openxmlformats.org/wordprocessingml/2006/main" xmlns:w14="http://schemas.microsoft.com/office/word/2010/wordml" xmlns:w15="http://schemas.microsoft.com/office/word/2012/wordml" xmlns:w16cid="http://schemas.microsoft.com/office/word/2016/wordml/cid" xmlns:w16se="http://schemas.microsoft.com/office/word/2015/wordml/symex" xmlns:wpg="http://schemas.microsoft.com/office/word/2010/wordprocessingGroup" xmlns:wpi="http://schemas.microsoft.com/office/word/2010/wordprocessingInk" xmlns:wne="http://schemas.microsoft.com/office/word/2006/wordml" xmlns:wps="http://schemas.microsoft.com/office/word/2010/wordprocessingShape" mc:Ignorable="w14 w15 w16se w16cid wp14">
+  <w16cid:commentId w16cid:paraId="2223B6C2" w16cid:durableId="2032296B"/>
+</w16cid:commentsIds>
 </file>
 
 <file path=word/endnotes.xml><?xml version="1.0" encoding="utf-8"?>
@@ -3958,6 +3112,14 @@
 </w:numbering>
 </file>
 
+<file path=word/people.xml><?xml version="1.0" encoding="utf-8"?>
+<w15:people xmlns:wpc="http://schemas.microsoft.com/office/word/2010/wordprocessingCanvas" xmlns:cx="http://schemas.microsoft.com/office/drawing/2014/chartex" xmlns:cx1="http://schemas.microsoft.com/office/drawing/2015/9/8/chartex" xmlns:cx2="http://schemas.microsoft.com/office/drawing/2015/10/21/chartex" xmlns:cx3="http://schemas.microsoft.com/office/drawing/2016/5/9/chartex" xmlns:cx4="http://schemas.microsoft.com/office/drawing/2016/5/10/chartex" xmlns:cx5="http://schemas.microsoft.com/office/drawing/2016/5/11/chartex" xmlns:cx6="http://schemas.microsoft.com/office/drawing/2016/5/12/chartex" xmlns:cx7="http://schemas.microsoft.com/office/drawing/2016/5/13/chartex" xmlns:cx8="http://schemas.microsoft.com/office/drawing/2016/5/14/chartex" xmlns:mc="http://schemas.openxmlformats.org/markup-compatibility/2006" xmlns:aink="http://schemas.microsoft.com/office/drawing/2016/ink" xmlns:am3d="http://schemas.microsoft.com/office/drawing/2017/model3d" xmlns:o="urn:schemas-microsoft-com:office:office" xmlns:r="http://schemas.openxmlformats.org/officeDocument/2006/relationships" xmlns:m="http://schemas.openxmlformats.org/officeDocument/2006/math" xmlns:v="urn:schemas-microsoft-com:vml" xmlns:wp14="http://schemas.microsoft.com/office/word/2010/wordprocessingDrawing" xmlns:wp="http://schemas.openxmlformats.org/drawingml/2006/wordprocessingDrawing" xmlns:w10="urn:schemas-microsoft-com:office:word" xmlns:w="http://schemas.openxmlformats.org/wordprocessingml/2006/main" xmlns:w14="http://schemas.microsoft.com/office/word/2010/wordml" xmlns:w15="http://schemas.microsoft.com/office/word/2012/wordml" xmlns:w16cid="http://schemas.microsoft.com/office/word/2016/wordml/cid" xmlns:w16se="http://schemas.microsoft.com/office/word/2015/wordml/symex" xmlns:wpg="http://schemas.microsoft.com/office/word/2010/wordprocessingGroup" xmlns:wpi="http://schemas.microsoft.com/office/word/2010/wordprocessingInk" xmlns:wne="http://schemas.microsoft.com/office/word/2006/wordml" xmlns:wps="http://schemas.microsoft.com/office/word/2010/wordprocessingShape" mc:Ignorable="w14 w15 w16se w16cid wp14">
+  <w15:person w15:author="Aaron Margosis">
+    <w15:presenceInfo w15:providerId="AD" w15:userId="S::aaronmar@microsoft.com::ba104328-9396-4f87-9ea0-37f9a11ddeb2"/>
+  </w15:person>
+</w15:people>
+</file>
+
 <file path=word/styles.xml><?xml version="1.0" encoding="utf-8"?>
 <w:styles xmlns:mc="http://schemas.openxmlformats.org/markup-compatibility/2006" xmlns:r="http://schemas.openxmlformats.org/officeDocument/2006/relationships" xmlns:w="http://schemas.openxmlformats.org/wordprocessingml/2006/main" xmlns:w14="http://schemas.microsoft.com/office/word/2010/wordml" xmlns:w15="http://schemas.microsoft.com/office/word/2012/wordml" xmlns:w16cid="http://schemas.microsoft.com/office/word/2016/wordml/cid" xmlns:w16se="http://schemas.microsoft.com/office/word/2015/wordml/symex" mc:Ignorable="w14 w15 w16se w16cid">
   <w:docDefaults>
@@ -3975,7 +3137,7 @@
       </w:pPr>
     </w:pPrDefault>
   </w:docDefaults>
-  <w:latentStyles w:defLockedState="0" w:defUIPriority="99" w:defSemiHidden="0" w:defUnhideWhenUsed="0" w:defQFormat="0" w:count="375">
+  <w:latentStyles w:defLockedState="0" w:defUIPriority="99" w:defSemiHidden="0" w:defUnhideWhenUsed="0" w:defQFormat="0" w:count="376">
     <w:lsdException w:name="Normal" w:uiPriority="0" w:qFormat="1"/>
     <w:lsdException w:name="heading 1" w:uiPriority="9" w:qFormat="1"/>
     <w:lsdException w:name="heading 2" w:semiHidden="1" w:uiPriority="9" w:unhideWhenUsed="1" w:qFormat="1"/>
@@ -4351,6 +3513,7 @@
     <w:lsdException w:name="Smart Hyperlink" w:semiHidden="1" w:unhideWhenUsed="1"/>
     <w:lsdException w:name="Hashtag" w:semiHidden="1" w:unhideWhenUsed="1"/>
     <w:lsdException w:name="Unresolved Mention" w:semiHidden="1" w:unhideWhenUsed="1"/>
+    <w:lsdException w:name="Smart Link" w:semiHidden="1" w:unhideWhenUsed="1"/>
   </w:latentStyles>
   <w:style w:type="paragraph" w:default="1" w:styleId="Normal">
     <w:name w:val="Normal"/>
@@ -5429,7 +4592,7 @@
 </file>
 
 <file path=customXml/itemProps1.xml><?xml version="1.0" encoding="utf-8"?>
-<ds:datastoreItem xmlns:ds="http://schemas.openxmlformats.org/officeDocument/2006/customXml" ds:itemID="{81C8B6E9-4B69-43A3-984B-B5CCF55FA1E1}">
+<ds:datastoreItem xmlns:ds="http://schemas.openxmlformats.org/officeDocument/2006/customXml" ds:itemID="{AE0B2047-3ADE-42C2-B05C-9528537D5160}">
   <ds:schemaRefs>
     <ds:schemaRef ds:uri="http://schemas.openxmlformats.org/officeDocument/2006/bibliography"/>
   </ds:schemaRefs>

</xml_diff>